<commit_message>
Task 01 Of Chapter 02 Is Done
</commit_message>
<xml_diff>
--- a/java-a-to-z/chapter_01/lesson_06/src/main/java/ru/ablokhin/l_06/Ответы на Контрольные вопросы. Часть 1. Базовый синтаксис.docx
+++ b/java-a-to-z/chapter_01/lesson_06/src/main/java/ru/ablokhin/l_06/Ответы на Контрольные вопросы. Часть 1. Базовый синтаксис.docx
@@ -74,15 +74,7 @@
           <w:rFonts w:eastAsiaTheme="minorEastAsia"/>
           <w:i/>
         </w:rPr>
-        <w:t xml:space="preserve">, которая исполняет байт-код файлы </w:t>
-      </w:r>
-      <w:proofErr w:type="gramStart"/>
-      <w:r>
-        <w:rPr>
-          <w:rFonts w:eastAsiaTheme="minorEastAsia"/>
-          <w:i/>
-        </w:rPr>
-        <w:t>*.</w:t>
+        <w:t>, которая исполняет байт-код файлы *.</w:t>
       </w:r>
       <w:r>
         <w:rPr>
@@ -92,7 +84,6 @@
         </w:rPr>
         <w:t>class</w:t>
       </w:r>
-      <w:proofErr w:type="gramEnd"/>
       <w:r>
         <w:rPr>
           <w:rFonts w:eastAsiaTheme="minorEastAsia"/>
@@ -114,7 +105,6 @@
         </w:rPr>
         <w:t xml:space="preserve"> компилятором </w:t>
       </w:r>
-      <w:proofErr w:type="spellStart"/>
       <w:r>
         <w:rPr>
           <w:rFonts w:eastAsiaTheme="minorEastAsia"/>
@@ -123,7 +113,6 @@
         </w:rPr>
         <w:t>javac</w:t>
       </w:r>
-      <w:proofErr w:type="spellEnd"/>
       <w:r>
         <w:rPr>
           <w:rFonts w:eastAsiaTheme="minorEastAsia"/>
@@ -188,23 +177,7 @@
           <w:rFonts w:ascii="Calibri" w:eastAsia="Calibri" w:hAnsi="Calibri" w:cs="Calibri"/>
           <w:b/>
         </w:rPr>
-        <w:t xml:space="preserve">К какому типа языка программирование относиться </w:t>
-      </w:r>
-      <w:proofErr w:type="spellStart"/>
-      <w:r>
-        <w:rPr>
-          <w:rFonts w:ascii="Calibri" w:eastAsia="Calibri" w:hAnsi="Calibri" w:cs="Calibri"/>
-          <w:b/>
-        </w:rPr>
-        <w:t>Java</w:t>
-      </w:r>
-      <w:proofErr w:type="spellEnd"/>
-      <w:r>
-        <w:rPr>
-          <w:rFonts w:ascii="Calibri" w:eastAsia="Calibri" w:hAnsi="Calibri" w:cs="Calibri"/>
-          <w:b/>
-        </w:rPr>
-        <w:t>?</w:t>
+        <w:t>К какому типа языка программирование относиться Java?</w:t>
       </w:r>
     </w:p>
     <w:p>
@@ -254,23 +227,7 @@
           <w:rFonts w:ascii="Calibri" w:eastAsia="Calibri" w:hAnsi="Calibri" w:cs="Calibri"/>
           <w:b/>
         </w:rPr>
-        <w:t xml:space="preserve">Из каких компонентов состоит </w:t>
-      </w:r>
-      <w:proofErr w:type="spellStart"/>
-      <w:r>
-        <w:rPr>
-          <w:rFonts w:ascii="Calibri" w:eastAsia="Calibri" w:hAnsi="Calibri" w:cs="Calibri"/>
-          <w:b/>
-        </w:rPr>
-        <w:t>Java</w:t>
-      </w:r>
-      <w:proofErr w:type="spellEnd"/>
-      <w:r>
-        <w:rPr>
-          <w:rFonts w:ascii="Calibri" w:eastAsia="Calibri" w:hAnsi="Calibri" w:cs="Calibri"/>
-          <w:b/>
-        </w:rPr>
-        <w:t>?</w:t>
+        <w:t>Из каких компонентов состоит Java?</w:t>
       </w:r>
     </w:p>
     <w:p>
@@ -285,21 +242,12 @@
           <w:i/>
         </w:rPr>
       </w:pPr>
-      <w:proofErr w:type="spellStart"/>
-      <w:r>
-        <w:rPr>
-          <w:rFonts w:eastAsiaTheme="minorEastAsia"/>
-          <w:i/>
-        </w:rPr>
-        <w:t>Java</w:t>
-      </w:r>
-      <w:proofErr w:type="spellEnd"/>
-      <w:r>
-        <w:rPr>
-          <w:rFonts w:eastAsiaTheme="minorEastAsia"/>
-          <w:i/>
-        </w:rPr>
-        <w:t xml:space="preserve"> состоит из компилятора языка, виртуальной машины, различных библиотек и утилит.</w:t>
+      <w:r>
+        <w:rPr>
+          <w:rFonts w:eastAsiaTheme="minorEastAsia"/>
+          <w:i/>
+        </w:rPr>
+        <w:t>Java состоит из компилятора языка, виртуальной машины, различных библиотек и утилит.</w:t>
       </w:r>
     </w:p>
     <w:p>
@@ -499,7 +447,6 @@
         </w:rPr>
         <w:t xml:space="preserve">Примитивные: </w:t>
       </w:r>
-      <w:proofErr w:type="spellStart"/>
       <w:r>
         <w:rPr>
           <w:rFonts w:ascii="Calibri" w:eastAsia="Calibri" w:hAnsi="Calibri" w:cs="Calibri"/>
@@ -508,7 +455,6 @@
         </w:rPr>
         <w:t>boolean</w:t>
       </w:r>
-      <w:proofErr w:type="spellEnd"/>
       <w:r>
         <w:rPr>
           <w:rFonts w:ascii="Calibri" w:eastAsia="Calibri" w:hAnsi="Calibri" w:cs="Calibri"/>
@@ -546,7 +492,6 @@
         </w:rPr>
         <w:t xml:space="preserve">, </w:t>
       </w:r>
-      <w:proofErr w:type="spellStart"/>
       <w:r>
         <w:rPr>
           <w:rFonts w:ascii="Calibri" w:eastAsia="Calibri" w:hAnsi="Calibri" w:cs="Calibri"/>
@@ -555,7 +500,6 @@
         </w:rPr>
         <w:t>int</w:t>
       </w:r>
-      <w:proofErr w:type="spellEnd"/>
       <w:r>
         <w:rPr>
           <w:rFonts w:ascii="Calibri" w:eastAsia="Calibri" w:hAnsi="Calibri" w:cs="Calibri"/>
@@ -712,43 +656,13 @@
           <w:i/>
         </w:rPr>
       </w:pPr>
-      <w:proofErr w:type="spellStart"/>
-      <w:proofErr w:type="gramStart"/>
-      <w:r>
-        <w:rPr>
-          <w:rFonts w:eastAsiaTheme="minorEastAsia"/>
-          <w:i/>
-          <w:lang w:val="en-US"/>
-        </w:rPr>
-        <w:t>boolean</w:t>
-      </w:r>
-      <w:proofErr w:type="spellEnd"/>
-      <w:proofErr w:type="gramEnd"/>
-      <w:r>
-        <w:rPr>
-          <w:rFonts w:eastAsiaTheme="minorEastAsia"/>
-          <w:i/>
-          <w:lang w:val="en-US"/>
-        </w:rPr>
-        <w:t xml:space="preserve">, byte, short, char, </w:t>
-      </w:r>
-      <w:proofErr w:type="spellStart"/>
-      <w:r>
-        <w:rPr>
-          <w:rFonts w:eastAsiaTheme="minorEastAsia"/>
-          <w:i/>
-          <w:lang w:val="en-US"/>
-        </w:rPr>
-        <w:t>int</w:t>
-      </w:r>
-      <w:proofErr w:type="spellEnd"/>
-      <w:r>
-        <w:rPr>
-          <w:rFonts w:eastAsiaTheme="minorEastAsia"/>
-          <w:i/>
-          <w:lang w:val="en-US"/>
-        </w:rPr>
-        <w:t>, long, float, double.</w:t>
+      <w:r>
+        <w:rPr>
+          <w:rFonts w:eastAsiaTheme="minorEastAsia"/>
+          <w:i/>
+          <w:lang w:val="en-US"/>
+        </w:rPr>
+        <w:t>boolean, byte, short, char, int, long, float, double.</w:t>
       </w:r>
       <w:r>
         <w:rPr>
@@ -848,16 +762,30 @@
         </w:rPr>
         <w:t xml:space="preserve"> (</w:t>
       </w:r>
-      <w:proofErr w:type="spellStart"/>
-      <w:r>
-        <w:rPr>
-          <w:rFonts w:ascii="Calibri" w:eastAsia="Calibri" w:hAnsi="Calibri" w:cs="Calibri"/>
-          <w:i/>
-          <w:lang w:val="en-US"/>
-        </w:rPr>
-        <w:t>int</w:t>
-      </w:r>
-      <w:proofErr w:type="spellEnd"/>
+      <w:r>
+        <w:rPr>
+          <w:rFonts w:ascii="Calibri" w:eastAsia="Calibri" w:hAnsi="Calibri" w:cs="Calibri"/>
+          <w:i/>
+          <w:lang w:val="en-US"/>
+        </w:rPr>
+        <w:t>I</w:t>
+      </w:r>
+      <w:r>
+        <w:rPr>
+          <w:rFonts w:ascii="Calibri" w:eastAsia="Calibri" w:hAnsi="Calibri" w:cs="Calibri"/>
+          <w:i/>
+          <w:lang w:val="en-US"/>
+        </w:rPr>
+        <w:t>nt</w:t>
+      </w:r>
+      <w:r>
+        <w:rPr>
+          <w:rFonts w:ascii="Calibri" w:eastAsia="Calibri" w:hAnsi="Calibri" w:cs="Calibri"/>
+          <w:i/>
+          <w:lang w:val="en-US"/>
+        </w:rPr>
+        <w:t>eger</w:t>
+      </w:r>
       <w:r>
         <w:rPr>
           <w:rFonts w:ascii="Calibri" w:eastAsia="Calibri" w:hAnsi="Calibri" w:cs="Calibri"/>
@@ -865,7 +793,6 @@
         </w:rPr>
         <w:t xml:space="preserve"> </w:t>
       </w:r>
-      <w:proofErr w:type="spellStart"/>
       <w:r>
         <w:rPr>
           <w:rFonts w:ascii="Calibri" w:eastAsia="Calibri" w:hAnsi="Calibri" w:cs="Calibri"/>
@@ -874,7 +801,6 @@
         </w:rPr>
         <w:t>val</w:t>
       </w:r>
-      <w:proofErr w:type="spellEnd"/>
       <w:r>
         <w:rPr>
           <w:rFonts w:ascii="Calibri" w:eastAsia="Calibri" w:hAnsi="Calibri" w:cs="Calibri"/>
@@ -947,39 +873,7 @@
           <w:rFonts w:ascii="Calibri" w:eastAsia="Calibri" w:hAnsi="Calibri" w:cs="Calibri"/>
           <w:b/>
         </w:rPr>
-        <w:t xml:space="preserve">Что такое </w:t>
-      </w:r>
-      <w:proofErr w:type="spellStart"/>
-      <w:r>
-        <w:rPr>
-          <w:rFonts w:ascii="Calibri" w:eastAsia="Calibri" w:hAnsi="Calibri" w:cs="Calibri"/>
-          <w:b/>
-        </w:rPr>
-        <w:t>автобоксинг</w:t>
-      </w:r>
-      <w:proofErr w:type="spellEnd"/>
-      <w:r>
-        <w:rPr>
-          <w:rFonts w:ascii="Calibri" w:eastAsia="Calibri" w:hAnsi="Calibri" w:cs="Calibri"/>
-          <w:b/>
-        </w:rPr>
-        <w:t xml:space="preserve"> и </w:t>
-      </w:r>
-      <w:proofErr w:type="spellStart"/>
-      <w:r>
-        <w:rPr>
-          <w:rFonts w:ascii="Calibri" w:eastAsia="Calibri" w:hAnsi="Calibri" w:cs="Calibri"/>
-          <w:b/>
-        </w:rPr>
-        <w:t>анбоксинг</w:t>
-      </w:r>
-      <w:proofErr w:type="spellEnd"/>
-      <w:r>
-        <w:rPr>
-          <w:rFonts w:ascii="Calibri" w:eastAsia="Calibri" w:hAnsi="Calibri" w:cs="Calibri"/>
-          <w:b/>
-        </w:rPr>
-        <w:t>?</w:t>
+        <w:t>Что такое автобоксинг и анбоксинг?</w:t>
       </w:r>
     </w:p>
     <w:p>
@@ -994,15 +888,20 @@
           <w:i/>
         </w:rPr>
       </w:pPr>
-      <w:proofErr w:type="spellStart"/>
-      <w:r>
-        <w:rPr>
-          <w:rFonts w:eastAsiaTheme="minorEastAsia"/>
-          <w:i/>
-        </w:rPr>
-        <w:t>Автобоксинг</w:t>
-      </w:r>
-      <w:proofErr w:type="spellEnd"/>
+      <w:r>
+        <w:rPr>
+          <w:rFonts w:eastAsiaTheme="minorEastAsia"/>
+          <w:i/>
+        </w:rPr>
+        <w:t xml:space="preserve">Автобоксинг </w:t>
+      </w:r>
+      <w:r>
+        <w:rPr>
+          <w:rFonts w:eastAsiaTheme="minorEastAsia"/>
+          <w:i/>
+        </w:rPr>
+        <w:t>–</w:t>
+      </w:r>
       <w:r>
         <w:rPr>
           <w:rFonts w:eastAsiaTheme="minorEastAsia"/>
@@ -1015,7 +914,15 @@
           <w:rFonts w:eastAsiaTheme="minorEastAsia"/>
           <w:i/>
         </w:rPr>
-        <w:t>–</w:t>
+        <w:t>преобразование примитивного типа в соответствующий ему ссылочный тип (</w:t>
+      </w:r>
+      <w:r>
+        <w:rPr>
+          <w:rFonts w:eastAsiaTheme="minorEastAsia"/>
+          <w:i/>
+          <w:lang w:val="en-US"/>
+        </w:rPr>
+        <w:t>Integer</w:t>
       </w:r>
       <w:r>
         <w:rPr>
@@ -1028,34 +935,10 @@
         <w:rPr>
           <w:rFonts w:eastAsiaTheme="minorEastAsia"/>
           <w:i/>
-        </w:rPr>
-        <w:t>преобразование примитивного типа в соответствующий ему ссылочный тип (</w:t>
-      </w:r>
-      <w:r>
-        <w:rPr>
-          <w:rFonts w:eastAsiaTheme="minorEastAsia"/>
-          <w:i/>
-          <w:lang w:val="en-US"/>
-        </w:rPr>
-        <w:t>Integer</w:t>
-      </w:r>
-      <w:r>
-        <w:rPr>
-          <w:rFonts w:eastAsiaTheme="minorEastAsia"/>
-          <w:i/>
-        </w:rPr>
-        <w:t xml:space="preserve"> </w:t>
-      </w:r>
-      <w:proofErr w:type="spellStart"/>
-      <w:r>
-        <w:rPr>
-          <w:rFonts w:eastAsiaTheme="minorEastAsia"/>
-          <w:i/>
           <w:lang w:val="en-US"/>
         </w:rPr>
         <w:t>val</w:t>
       </w:r>
-      <w:proofErr w:type="spellEnd"/>
       <w:r>
         <w:rPr>
           <w:rFonts w:eastAsiaTheme="minorEastAsia"/>
@@ -1090,21 +973,12 @@
           <w:i/>
         </w:rPr>
       </w:pPr>
-      <w:proofErr w:type="spellStart"/>
-      <w:r>
-        <w:rPr>
-          <w:rFonts w:eastAsiaTheme="minorEastAsia"/>
-          <w:i/>
-        </w:rPr>
-        <w:t>Анбоксинг</w:t>
-      </w:r>
-      <w:proofErr w:type="spellEnd"/>
-      <w:r>
-        <w:rPr>
-          <w:rFonts w:eastAsiaTheme="minorEastAsia"/>
-          <w:i/>
-        </w:rPr>
-        <w:t xml:space="preserve"> - преобразовани</w:t>
+      <w:r>
+        <w:rPr>
+          <w:rFonts w:eastAsiaTheme="minorEastAsia"/>
+          <w:i/>
+        </w:rPr>
+        <w:t>Анбоксинг - преобразовани</w:t>
       </w:r>
       <w:r>
         <w:rPr>
@@ -1167,23 +1041,7 @@
           <w:rFonts w:eastAsiaTheme="minorEastAsia"/>
           <w:i/>
         </w:rPr>
-        <w:t xml:space="preserve"> (</w:t>
-      </w:r>
-      <w:proofErr w:type="spellStart"/>
-      <w:r>
-        <w:rPr>
-          <w:rFonts w:eastAsiaTheme="minorEastAsia"/>
-          <w:i/>
-        </w:rPr>
-        <w:t>int</w:t>
-      </w:r>
-      <w:proofErr w:type="spellEnd"/>
-      <w:r>
-        <w:rPr>
-          <w:rFonts w:eastAsiaTheme="minorEastAsia"/>
-          <w:i/>
-        </w:rPr>
-        <w:t xml:space="preserve"> v</w:t>
+        <w:t xml:space="preserve"> (int v</w:t>
       </w:r>
       <w:r>
         <w:rPr>
@@ -1198,55 +1056,7 @@
           <w:rFonts w:eastAsiaTheme="minorEastAsia"/>
           <w:i/>
         </w:rPr>
-        <w:t xml:space="preserve">l = 0; </w:t>
-      </w:r>
-      <w:proofErr w:type="spellStart"/>
-      <w:r>
-        <w:rPr>
-          <w:rFonts w:eastAsiaTheme="minorEastAsia"/>
-          <w:i/>
-        </w:rPr>
-        <w:t>val</w:t>
-      </w:r>
-      <w:proofErr w:type="spellEnd"/>
-      <w:r>
-        <w:rPr>
-          <w:rFonts w:eastAsiaTheme="minorEastAsia"/>
-          <w:i/>
-        </w:rPr>
-        <w:t xml:space="preserve"> = </w:t>
-      </w:r>
-      <w:proofErr w:type="spellStart"/>
-      <w:r>
-        <w:rPr>
-          <w:rFonts w:eastAsiaTheme="minorEastAsia"/>
-          <w:i/>
-        </w:rPr>
-        <w:t>new</w:t>
-      </w:r>
-      <w:proofErr w:type="spellEnd"/>
-      <w:r>
-        <w:rPr>
-          <w:rFonts w:eastAsiaTheme="minorEastAsia"/>
-          <w:i/>
-        </w:rPr>
-        <w:t xml:space="preserve"> </w:t>
-      </w:r>
-      <w:proofErr w:type="spellStart"/>
-      <w:r>
-        <w:rPr>
-          <w:rFonts w:eastAsiaTheme="minorEastAsia"/>
-          <w:i/>
-        </w:rPr>
-        <w:t>Integer</w:t>
-      </w:r>
-      <w:proofErr w:type="spellEnd"/>
-      <w:r>
-        <w:rPr>
-          <w:rFonts w:eastAsiaTheme="minorEastAsia"/>
-          <w:i/>
-        </w:rPr>
-        <w:t>(9))</w:t>
+        <w:t>l = 0; val = new Integer(9))</w:t>
       </w:r>
       <w:r>
         <w:rPr>
@@ -1283,23 +1093,7 @@
           <w:rFonts w:ascii="Calibri" w:eastAsia="Calibri" w:hAnsi="Calibri" w:cs="Calibri"/>
           <w:b/>
         </w:rPr>
-        <w:t xml:space="preserve">Как в </w:t>
-      </w:r>
-      <w:proofErr w:type="spellStart"/>
-      <w:r>
-        <w:rPr>
-          <w:rFonts w:ascii="Calibri" w:eastAsia="Calibri" w:hAnsi="Calibri" w:cs="Calibri"/>
-          <w:b/>
-        </w:rPr>
-        <w:t>Java</w:t>
-      </w:r>
-      <w:proofErr w:type="spellEnd"/>
-      <w:r>
-        <w:rPr>
-          <w:rFonts w:ascii="Calibri" w:eastAsia="Calibri" w:hAnsi="Calibri" w:cs="Calibri"/>
-          <w:b/>
-        </w:rPr>
-        <w:t xml:space="preserve"> передаются параметры в методы?</w:t>
+        <w:t>Как в Java передаются параметры в методы?</w:t>
       </w:r>
     </w:p>
     <w:p>
@@ -1485,7 +1279,6 @@
         </w:rPr>
         <w:t xml:space="preserve">командой </w:t>
       </w:r>
-      <w:proofErr w:type="spellStart"/>
       <w:r>
         <w:rPr>
           <w:rFonts w:ascii="Calibri" w:eastAsia="Calibri" w:hAnsi="Calibri" w:cs="Calibri"/>
@@ -1494,7 +1287,6 @@
         </w:rPr>
         <w:t>javac</w:t>
       </w:r>
-      <w:proofErr w:type="spellEnd"/>
       <w:r>
         <w:rPr>
           <w:rFonts w:ascii="Calibri" w:eastAsia="Calibri" w:hAnsi="Calibri" w:cs="Calibri"/>
@@ -1502,7 +1294,6 @@
         </w:rPr>
         <w:t xml:space="preserve">, записанный в файл с расширением </w:t>
       </w:r>
-      <w:proofErr w:type="gramStart"/>
       <w:r>
         <w:rPr>
           <w:rFonts w:ascii="Calibri" w:eastAsia="Calibri" w:hAnsi="Calibri" w:cs="Calibri"/>
@@ -1518,7 +1309,6 @@
         </w:rPr>
         <w:t>class</w:t>
       </w:r>
-      <w:proofErr w:type="gramEnd"/>
       <w:r>
         <w:rPr>
           <w:rFonts w:ascii="Calibri" w:eastAsia="Calibri" w:hAnsi="Calibri" w:cs="Calibri"/>
@@ -1803,7 +1593,6 @@
           <w:i/>
         </w:rPr>
       </w:pPr>
-      <w:proofErr w:type="gramStart"/>
       <w:r>
         <w:rPr>
           <w:rFonts w:ascii="Calibri" w:eastAsia="Calibri" w:hAnsi="Calibri" w:cs="Calibri"/>
@@ -1817,15 +1606,7 @@
           <w:rFonts w:ascii="Calibri" w:eastAsia="Calibri" w:hAnsi="Calibri" w:cs="Calibri"/>
           <w:i/>
         </w:rPr>
-        <w:t>(</w:t>
-      </w:r>
-      <w:proofErr w:type="gramEnd"/>
-      <w:r>
-        <w:rPr>
-          <w:rFonts w:ascii="Calibri" w:eastAsia="Calibri" w:hAnsi="Calibri" w:cs="Calibri"/>
-          <w:i/>
-        </w:rPr>
-        <w:t>переменная):{</w:t>
+        <w:t>(переменная):{</w:t>
       </w:r>
     </w:p>
     <w:p>
@@ -1837,7 +1618,6 @@
           <w:i/>
         </w:rPr>
       </w:pPr>
-      <w:proofErr w:type="gramStart"/>
       <w:r>
         <w:rPr>
           <w:rFonts w:ascii="Calibri" w:eastAsia="Calibri" w:hAnsi="Calibri" w:cs="Calibri"/>
@@ -1846,7 +1626,6 @@
         </w:rPr>
         <w:t>case</w:t>
       </w:r>
-      <w:proofErr w:type="gramEnd"/>
       <w:r>
         <w:rPr>
           <w:rFonts w:ascii="Calibri" w:eastAsia="Calibri" w:hAnsi="Calibri" w:cs="Calibri"/>
@@ -1883,7 +1662,6 @@
         <w:rPr>
           <w:rFonts w:ascii="Calibri" w:eastAsia="Calibri" w:hAnsi="Calibri" w:cs="Calibri"/>
           <w:i/>
-          <w:lang w:val="en-US"/>
         </w:rPr>
       </w:pPr>
       <w:r>
@@ -1893,7 +1671,6 @@
         </w:rPr>
         <w:tab/>
       </w:r>
-      <w:proofErr w:type="gramStart"/>
       <w:r>
         <w:rPr>
           <w:rFonts w:ascii="Calibri" w:eastAsia="Calibri" w:hAnsi="Calibri" w:cs="Calibri"/>
@@ -1902,12 +1679,10 @@
         </w:rPr>
         <w:t>break</w:t>
       </w:r>
-      <w:proofErr w:type="gramEnd"/>
-      <w:r>
-        <w:rPr>
-          <w:rFonts w:ascii="Calibri" w:eastAsia="Calibri" w:hAnsi="Calibri" w:cs="Calibri"/>
-          <w:i/>
-          <w:lang w:val="en-US"/>
+      <w:r>
+        <w:rPr>
+          <w:rFonts w:ascii="Calibri" w:eastAsia="Calibri" w:hAnsi="Calibri" w:cs="Calibri"/>
+          <w:i/>
         </w:rPr>
         <w:t>;</w:t>
       </w:r>
@@ -1921,7 +1696,6 @@
           <w:i/>
         </w:rPr>
       </w:pPr>
-      <w:proofErr w:type="gramStart"/>
       <w:r>
         <w:rPr>
           <w:rFonts w:ascii="Calibri" w:eastAsia="Calibri" w:hAnsi="Calibri" w:cs="Calibri"/>
@@ -1930,7 +1704,6 @@
         </w:rPr>
         <w:t>case</w:t>
       </w:r>
-      <w:proofErr w:type="gramEnd"/>
       <w:r>
         <w:rPr>
           <w:rFonts w:ascii="Calibri" w:eastAsia="Calibri" w:hAnsi="Calibri" w:cs="Calibri"/>
@@ -1950,7 +1723,115 @@
           <w:rFonts w:ascii="Calibri" w:eastAsia="Calibri" w:hAnsi="Calibri" w:cs="Calibri"/>
           <w:i/>
         </w:rPr>
-        <w:t>2</w:t>
+        <w:t xml:space="preserve">2: </w:t>
+      </w:r>
+      <w:r>
+        <w:rPr>
+          <w:rFonts w:ascii="Calibri" w:eastAsia="Calibri" w:hAnsi="Calibri" w:cs="Calibri"/>
+          <w:i/>
+        </w:rPr>
+        <w:t>блок программы;</w:t>
+      </w:r>
+    </w:p>
+    <w:p>
+      <w:pPr>
+        <w:pStyle w:val="a3"/>
+        <w:ind w:left="1418"/>
+        <w:rPr>
+          <w:rFonts w:ascii="Calibri" w:eastAsia="Calibri" w:hAnsi="Calibri" w:cs="Calibri"/>
+          <w:i/>
+        </w:rPr>
+      </w:pPr>
+      <w:r>
+        <w:rPr>
+          <w:rFonts w:ascii="Calibri" w:eastAsia="Calibri" w:hAnsi="Calibri" w:cs="Calibri"/>
+          <w:i/>
+        </w:rPr>
+        <w:tab/>
+      </w:r>
+      <w:r>
+        <w:rPr>
+          <w:rFonts w:ascii="Calibri" w:eastAsia="Calibri" w:hAnsi="Calibri" w:cs="Calibri"/>
+          <w:i/>
+          <w:lang w:val="en-US"/>
+        </w:rPr>
+        <w:t>break</w:t>
+      </w:r>
+      <w:r>
+        <w:rPr>
+          <w:rFonts w:ascii="Calibri" w:eastAsia="Calibri" w:hAnsi="Calibri" w:cs="Calibri"/>
+          <w:i/>
+        </w:rPr>
+        <w:t>;</w:t>
+      </w:r>
+    </w:p>
+    <w:p>
+      <w:pPr>
+        <w:pStyle w:val="a3"/>
+        <w:ind w:left="1418"/>
+        <w:rPr>
+          <w:rFonts w:ascii="Calibri" w:eastAsia="Calibri" w:hAnsi="Calibri" w:cs="Calibri"/>
+          <w:i/>
+        </w:rPr>
+      </w:pPr>
+      <w:r>
+        <w:rPr>
+          <w:rFonts w:ascii="Calibri" w:eastAsia="Calibri" w:hAnsi="Calibri" w:cs="Calibri"/>
+          <w:i/>
+        </w:rPr>
+        <w:t>.</w:t>
+      </w:r>
+    </w:p>
+    <w:p>
+      <w:pPr>
+        <w:pStyle w:val="a3"/>
+        <w:ind w:left="1418"/>
+        <w:rPr>
+          <w:rFonts w:ascii="Calibri" w:eastAsia="Calibri" w:hAnsi="Calibri" w:cs="Calibri"/>
+          <w:i/>
+        </w:rPr>
+      </w:pPr>
+      <w:r>
+        <w:rPr>
+          <w:rFonts w:ascii="Calibri" w:eastAsia="Calibri" w:hAnsi="Calibri" w:cs="Calibri"/>
+          <w:i/>
+        </w:rPr>
+        <w:t>.</w:t>
+      </w:r>
+    </w:p>
+    <w:p>
+      <w:pPr>
+        <w:pStyle w:val="a3"/>
+        <w:ind w:left="1418"/>
+        <w:rPr>
+          <w:rFonts w:ascii="Calibri" w:eastAsia="Calibri" w:hAnsi="Calibri" w:cs="Calibri"/>
+          <w:i/>
+        </w:rPr>
+      </w:pPr>
+      <w:r>
+        <w:rPr>
+          <w:rFonts w:ascii="Calibri" w:eastAsia="Calibri" w:hAnsi="Calibri" w:cs="Calibri"/>
+          <w:i/>
+        </w:rPr>
+        <w:t>.</w:t>
+      </w:r>
+    </w:p>
+    <w:p>
+      <w:pPr>
+        <w:pStyle w:val="a3"/>
+        <w:ind w:left="1418"/>
+        <w:rPr>
+          <w:rFonts w:ascii="Calibri" w:eastAsia="Calibri" w:hAnsi="Calibri" w:cs="Calibri"/>
+          <w:i/>
+        </w:rPr>
+      </w:pPr>
+      <w:r>
+        <w:rPr>
+          <w:rFonts w:ascii="Calibri" w:eastAsia="Calibri" w:hAnsi="Calibri" w:cs="Calibri"/>
+          <w:i/>
+          <w:lang w:val="en-US"/>
+        </w:rPr>
+        <w:t>case</w:t>
       </w:r>
       <w:r>
         <w:rPr>
@@ -1964,6 +1845,28 @@
           <w:rFonts w:ascii="Calibri" w:eastAsia="Calibri" w:hAnsi="Calibri" w:cs="Calibri"/>
           <w:i/>
         </w:rPr>
+        <w:t xml:space="preserve">Значение </w:t>
+      </w:r>
+      <w:r>
+        <w:rPr>
+          <w:rFonts w:ascii="Calibri" w:eastAsia="Calibri" w:hAnsi="Calibri" w:cs="Calibri"/>
+          <w:i/>
+          <w:lang w:val="en-US"/>
+        </w:rPr>
+        <w:t>N</w:t>
+      </w:r>
+      <w:r>
+        <w:rPr>
+          <w:rFonts w:ascii="Calibri" w:eastAsia="Calibri" w:hAnsi="Calibri" w:cs="Calibri"/>
+          <w:i/>
+        </w:rPr>
+        <w:t xml:space="preserve">: </w:t>
+      </w:r>
+      <w:r>
+        <w:rPr>
+          <w:rFonts w:ascii="Calibri" w:eastAsia="Calibri" w:hAnsi="Calibri" w:cs="Calibri"/>
+          <w:i/>
+        </w:rPr>
         <w:t>блок программы;</w:t>
       </w:r>
     </w:p>
@@ -1983,7 +1886,6 @@
         </w:rPr>
         <w:tab/>
       </w:r>
-      <w:proofErr w:type="gramStart"/>
       <w:r>
         <w:rPr>
           <w:rFonts w:ascii="Calibri" w:eastAsia="Calibri" w:hAnsi="Calibri" w:cs="Calibri"/>
@@ -1992,7 +1894,6 @@
         </w:rPr>
         <w:t>break</w:t>
       </w:r>
-      <w:proofErr w:type="gramEnd"/>
       <w:r>
         <w:rPr>
           <w:rFonts w:ascii="Calibri" w:eastAsia="Calibri" w:hAnsi="Calibri" w:cs="Calibri"/>
@@ -2008,14 +1909,15 @@
         <w:rPr>
           <w:rFonts w:ascii="Calibri" w:eastAsia="Calibri" w:hAnsi="Calibri" w:cs="Calibri"/>
           <w:i/>
-        </w:rPr>
-      </w:pPr>
-      <w:r>
-        <w:rPr>
-          <w:rFonts w:ascii="Calibri" w:eastAsia="Calibri" w:hAnsi="Calibri" w:cs="Calibri"/>
-          <w:i/>
-        </w:rPr>
-        <w:t>.</w:t>
+          <w:lang w:val="en-US"/>
+        </w:rPr>
+      </w:pPr>
+      <w:r>
+        <w:rPr>
+          <w:rFonts w:ascii="Calibri" w:eastAsia="Calibri" w:hAnsi="Calibri" w:cs="Calibri"/>
+          <w:i/>
+        </w:rPr>
+        <w:t>default: блок программы;</w:t>
       </w:r>
     </w:p>
     <w:p>
@@ -2032,7 +1934,27 @@
           <w:rFonts w:ascii="Calibri" w:eastAsia="Calibri" w:hAnsi="Calibri" w:cs="Calibri"/>
           <w:i/>
         </w:rPr>
-        <w:t>.</w:t>
+        <w:t>}</w:t>
+      </w:r>
+    </w:p>
+    <w:p>
+      <w:pPr>
+        <w:pStyle w:val="a3"/>
+        <w:numPr>
+          <w:ilvl w:val="0"/>
+          <w:numId w:val="5"/>
+        </w:numPr>
+        <w:rPr>
+          <w:rFonts w:ascii="Calibri" w:eastAsia="Calibri" w:hAnsi="Calibri" w:cs="Calibri"/>
+          <w:i/>
+        </w:rPr>
+      </w:pPr>
+      <w:r>
+        <w:rPr>
+          <w:rFonts w:ascii="Calibri" w:eastAsia="Calibri" w:hAnsi="Calibri" w:cs="Calibri"/>
+          <w:i/>
+        </w:rPr>
+        <w:t>Тернарное условие:</w:t>
       </w:r>
     </w:p>
     <w:p>
@@ -2048,179 +1970,6 @@
         <w:rPr>
           <w:rFonts w:ascii="Calibri" w:eastAsia="Calibri" w:hAnsi="Calibri" w:cs="Calibri"/>
           <w:i/>
-        </w:rPr>
-        <w:t>.</w:t>
-      </w:r>
-    </w:p>
-    <w:p>
-      <w:pPr>
-        <w:pStyle w:val="a3"/>
-        <w:ind w:left="1418"/>
-        <w:rPr>
-          <w:rFonts w:ascii="Calibri" w:eastAsia="Calibri" w:hAnsi="Calibri" w:cs="Calibri"/>
-          <w:i/>
-        </w:rPr>
-      </w:pPr>
-      <w:proofErr w:type="gramStart"/>
-      <w:r>
-        <w:rPr>
-          <w:rFonts w:ascii="Calibri" w:eastAsia="Calibri" w:hAnsi="Calibri" w:cs="Calibri"/>
-          <w:i/>
-          <w:lang w:val="en-US"/>
-        </w:rPr>
-        <w:t>case</w:t>
-      </w:r>
-      <w:proofErr w:type="gramEnd"/>
-      <w:r>
-        <w:rPr>
-          <w:rFonts w:ascii="Calibri" w:eastAsia="Calibri" w:hAnsi="Calibri" w:cs="Calibri"/>
-          <w:i/>
-        </w:rPr>
-        <w:t xml:space="preserve">: </w:t>
-      </w:r>
-      <w:r>
-        <w:rPr>
-          <w:rFonts w:ascii="Calibri" w:eastAsia="Calibri" w:hAnsi="Calibri" w:cs="Calibri"/>
-          <w:i/>
-        </w:rPr>
-        <w:t xml:space="preserve">Значение </w:t>
-      </w:r>
-      <w:r>
-        <w:rPr>
-          <w:rFonts w:ascii="Calibri" w:eastAsia="Calibri" w:hAnsi="Calibri" w:cs="Calibri"/>
-          <w:i/>
-          <w:lang w:val="en-US"/>
-        </w:rPr>
-        <w:t>N</w:t>
-      </w:r>
-      <w:r>
-        <w:rPr>
-          <w:rFonts w:ascii="Calibri" w:eastAsia="Calibri" w:hAnsi="Calibri" w:cs="Calibri"/>
-          <w:i/>
-        </w:rPr>
-        <w:t xml:space="preserve">: </w:t>
-      </w:r>
-      <w:r>
-        <w:rPr>
-          <w:rFonts w:ascii="Calibri" w:eastAsia="Calibri" w:hAnsi="Calibri" w:cs="Calibri"/>
-          <w:i/>
-        </w:rPr>
-        <w:t>блок программы;</w:t>
-      </w:r>
-    </w:p>
-    <w:p>
-      <w:pPr>
-        <w:pStyle w:val="a3"/>
-        <w:ind w:left="1418"/>
-        <w:rPr>
-          <w:rFonts w:ascii="Calibri" w:eastAsia="Calibri" w:hAnsi="Calibri" w:cs="Calibri"/>
-          <w:i/>
-        </w:rPr>
-      </w:pPr>
-      <w:r>
-        <w:rPr>
-          <w:rFonts w:ascii="Calibri" w:eastAsia="Calibri" w:hAnsi="Calibri" w:cs="Calibri"/>
-          <w:i/>
-        </w:rPr>
-        <w:tab/>
-      </w:r>
-      <w:proofErr w:type="gramStart"/>
-      <w:r>
-        <w:rPr>
-          <w:rFonts w:ascii="Calibri" w:eastAsia="Calibri" w:hAnsi="Calibri" w:cs="Calibri"/>
-          <w:i/>
-          <w:lang w:val="en-US"/>
-        </w:rPr>
-        <w:t>break</w:t>
-      </w:r>
-      <w:proofErr w:type="gramEnd"/>
-      <w:r>
-        <w:rPr>
-          <w:rFonts w:ascii="Calibri" w:eastAsia="Calibri" w:hAnsi="Calibri" w:cs="Calibri"/>
-          <w:i/>
-        </w:rPr>
-        <w:t>;</w:t>
-      </w:r>
-    </w:p>
-    <w:p>
-      <w:pPr>
-        <w:pStyle w:val="a3"/>
-        <w:ind w:left="1418"/>
-        <w:rPr>
-          <w:rFonts w:ascii="Calibri" w:eastAsia="Calibri" w:hAnsi="Calibri" w:cs="Calibri"/>
-          <w:i/>
-          <w:lang w:val="en-US"/>
-        </w:rPr>
-      </w:pPr>
-      <w:proofErr w:type="spellStart"/>
-      <w:r>
-        <w:rPr>
-          <w:rFonts w:ascii="Calibri" w:eastAsia="Calibri" w:hAnsi="Calibri" w:cs="Calibri"/>
-          <w:i/>
-        </w:rPr>
-        <w:t>default</w:t>
-      </w:r>
-      <w:proofErr w:type="spellEnd"/>
-      <w:r>
-        <w:rPr>
-          <w:rFonts w:ascii="Calibri" w:eastAsia="Calibri" w:hAnsi="Calibri" w:cs="Calibri"/>
-          <w:i/>
-        </w:rPr>
-        <w:t>: блок программы;</w:t>
-      </w:r>
-    </w:p>
-    <w:p>
-      <w:pPr>
-        <w:pStyle w:val="a3"/>
-        <w:ind w:left="1418"/>
-        <w:rPr>
-          <w:rFonts w:ascii="Calibri" w:eastAsia="Calibri" w:hAnsi="Calibri" w:cs="Calibri"/>
-          <w:i/>
-        </w:rPr>
-      </w:pPr>
-      <w:r>
-        <w:rPr>
-          <w:rFonts w:ascii="Calibri" w:eastAsia="Calibri" w:hAnsi="Calibri" w:cs="Calibri"/>
-          <w:i/>
-        </w:rPr>
-        <w:t>}</w:t>
-      </w:r>
-    </w:p>
-    <w:p>
-      <w:pPr>
-        <w:pStyle w:val="a3"/>
-        <w:numPr>
-          <w:ilvl w:val="0"/>
-          <w:numId w:val="5"/>
-        </w:numPr>
-        <w:rPr>
-          <w:rFonts w:ascii="Calibri" w:eastAsia="Calibri" w:hAnsi="Calibri" w:cs="Calibri"/>
-          <w:i/>
-        </w:rPr>
-      </w:pPr>
-      <w:r>
-        <w:rPr>
-          <w:rFonts w:ascii="Calibri" w:eastAsia="Calibri" w:hAnsi="Calibri" w:cs="Calibri"/>
-          <w:i/>
-        </w:rPr>
-        <w:t>Тернарное условие:</w:t>
-      </w:r>
-    </w:p>
-    <w:p>
-      <w:pPr>
-        <w:pStyle w:val="a3"/>
-        <w:ind w:left="1418"/>
-        <w:rPr>
-          <w:rFonts w:ascii="Calibri" w:eastAsia="Calibri" w:hAnsi="Calibri" w:cs="Calibri"/>
-          <w:i/>
-        </w:rPr>
-      </w:pPr>
-      <w:proofErr w:type="spellStart"/>
-      <w:proofErr w:type="gramStart"/>
-      <w:r>
-        <w:rPr>
-          <w:rFonts w:ascii="Calibri" w:eastAsia="Calibri" w:hAnsi="Calibri" w:cs="Calibri"/>
-          <w:i/>
           <w:lang w:val="en-US"/>
         </w:rPr>
         <w:t>b</w:t>
@@ -2233,8 +1982,6 @@
         </w:rPr>
         <w:t>oolean</w:t>
       </w:r>
-      <w:proofErr w:type="spellEnd"/>
-      <w:proofErr w:type="gramEnd"/>
       <w:r>
         <w:rPr>
           <w:rFonts w:ascii="Calibri" w:eastAsia="Calibri" w:hAnsi="Calibri" w:cs="Calibri"/>
@@ -2242,7 +1989,6 @@
         </w:rPr>
         <w:t xml:space="preserve"> </w:t>
       </w:r>
-      <w:proofErr w:type="spellStart"/>
       <w:r>
         <w:rPr>
           <w:rFonts w:ascii="Calibri" w:eastAsia="Calibri" w:hAnsi="Calibri" w:cs="Calibri"/>
@@ -2251,7 +1997,6 @@
         </w:rPr>
         <w:t>val</w:t>
       </w:r>
-      <w:proofErr w:type="spellEnd"/>
       <w:r>
         <w:rPr>
           <w:rFonts w:ascii="Calibri" w:eastAsia="Calibri" w:hAnsi="Calibri" w:cs="Calibri"/>
@@ -2264,23 +2009,7 @@
           <w:rFonts w:ascii="Calibri" w:eastAsia="Calibri" w:hAnsi="Calibri" w:cs="Calibri"/>
           <w:i/>
         </w:rPr>
-        <w:t xml:space="preserve">(Условие) ? Выражение, если условие </w:t>
-      </w:r>
-      <w:proofErr w:type="gramStart"/>
-      <w:r>
-        <w:rPr>
-          <w:rFonts w:ascii="Calibri" w:eastAsia="Calibri" w:hAnsi="Calibri" w:cs="Calibri"/>
-          <w:i/>
-        </w:rPr>
-        <w:t>истинно :</w:t>
-      </w:r>
-      <w:proofErr w:type="gramEnd"/>
-      <w:r>
-        <w:rPr>
-          <w:rFonts w:ascii="Calibri" w:eastAsia="Calibri" w:hAnsi="Calibri" w:cs="Calibri"/>
-          <w:i/>
-        </w:rPr>
-        <w:t xml:space="preserve"> Выражение, если условие ложно</w:t>
+        <w:t>(Условие) ? Выражение, если условие истинно : Выражение, если условие ложно</w:t>
       </w:r>
     </w:p>
     <w:p>
@@ -2451,65 +2180,853 @@
           <w:rFonts w:ascii="Calibri" w:eastAsia="Calibri" w:hAnsi="Calibri" w:cs="Calibri"/>
           <w:i/>
         </w:rPr>
-        <w:t xml:space="preserve">которые являются обёрткой для примитивных типов: </w:t>
-      </w:r>
-      <w:proofErr w:type="spellStart"/>
-      <w:r>
-        <w:rPr>
-          <w:rFonts w:ascii="Calibri" w:eastAsia="Calibri" w:hAnsi="Calibri" w:cs="Calibri"/>
-          <w:i/>
-        </w:rPr>
-        <w:t>Character</w:t>
-      </w:r>
-      <w:proofErr w:type="spellEnd"/>
-      <w:r>
-        <w:rPr>
-          <w:rFonts w:ascii="Calibri" w:eastAsia="Calibri" w:hAnsi="Calibri" w:cs="Calibri"/>
-          <w:i/>
-        </w:rPr>
-        <w:t xml:space="preserve">, </w:t>
-      </w:r>
-      <w:proofErr w:type="spellStart"/>
-      <w:r>
-        <w:rPr>
-          <w:rFonts w:ascii="Calibri" w:eastAsia="Calibri" w:hAnsi="Calibri" w:cs="Calibri"/>
-          <w:i/>
-        </w:rPr>
-        <w:t>Byte</w:t>
-      </w:r>
-      <w:proofErr w:type="spellEnd"/>
-      <w:r>
-        <w:rPr>
-          <w:rFonts w:ascii="Calibri" w:eastAsia="Calibri" w:hAnsi="Calibri" w:cs="Calibri"/>
-          <w:i/>
-        </w:rPr>
-        <w:t xml:space="preserve">, </w:t>
-      </w:r>
-      <w:proofErr w:type="spellStart"/>
-      <w:r>
-        <w:rPr>
-          <w:rFonts w:ascii="Calibri" w:eastAsia="Calibri" w:hAnsi="Calibri" w:cs="Calibri"/>
-          <w:i/>
-        </w:rPr>
-        <w:t>Short</w:t>
-      </w:r>
-      <w:proofErr w:type="spellEnd"/>
-      <w:r>
-        <w:rPr>
-          <w:rFonts w:ascii="Calibri" w:eastAsia="Calibri" w:hAnsi="Calibri" w:cs="Calibri"/>
-          <w:i/>
-        </w:rPr>
-        <w:t xml:space="preserve">, </w:t>
-      </w:r>
-      <w:proofErr w:type="spellStart"/>
-      <w:r>
-        <w:rPr>
-          <w:rFonts w:ascii="Calibri" w:eastAsia="Calibri" w:hAnsi="Calibri" w:cs="Calibri"/>
-          <w:i/>
-        </w:rPr>
-        <w:t>Integer</w:t>
-      </w:r>
-      <w:proofErr w:type="spellEnd"/>
+        <w:t>которые являются обёрткой для примитивных типов: Character, Byte, Short, Integer.</w:t>
+      </w:r>
+    </w:p>
+    <w:p>
+      <w:pPr>
+        <w:pStyle w:val="a3"/>
+        <w:rPr>
+          <w:rFonts w:eastAsiaTheme="minorEastAsia"/>
+          <w:i/>
+        </w:rPr>
+      </w:pPr>
+    </w:p>
+    <w:p>
+      <w:pPr>
+        <w:pStyle w:val="a3"/>
+        <w:numPr>
+          <w:ilvl w:val="0"/>
+          <w:numId w:val="1"/>
+        </w:numPr>
+        <w:rPr>
+          <w:rFonts w:eastAsiaTheme="minorEastAsia"/>
+          <w:b/>
+        </w:rPr>
+      </w:pPr>
+      <w:r>
+        <w:rPr>
+          <w:rFonts w:ascii="Calibri" w:eastAsia="Calibri" w:hAnsi="Calibri" w:cs="Calibri"/>
+          <w:b/>
+        </w:rPr>
+        <w:t>Расскажите про булевы операции || &amp;</w:t>
+      </w:r>
+      <w:r>
+        <w:rPr>
+          <w:rFonts w:ascii="Calibri" w:eastAsia="Calibri" w:hAnsi="Calibri" w:cs="Calibri"/>
+          <w:b/>
+        </w:rPr>
+        <w:t>&amp;?</w:t>
+      </w:r>
+    </w:p>
+    <w:p>
+      <w:pPr>
+        <w:pStyle w:val="a3"/>
+        <w:numPr>
+          <w:ilvl w:val="0"/>
+          <w:numId w:val="5"/>
+        </w:numPr>
+        <w:rPr>
+          <w:rFonts w:ascii="Calibri" w:eastAsia="Calibri" w:hAnsi="Calibri" w:cs="Calibri"/>
+          <w:i/>
+        </w:rPr>
+      </w:pPr>
+      <w:r>
+        <w:rPr>
+          <w:rFonts w:ascii="Calibri" w:eastAsia="Calibri" w:hAnsi="Calibri" w:cs="Calibri"/>
+          <w:i/>
+        </w:rPr>
+        <w:t>|| - логическое ИЛИ</w:t>
+      </w:r>
+      <w:r>
+        <w:rPr>
+          <w:rFonts w:ascii="Calibri" w:eastAsia="Calibri" w:hAnsi="Calibri" w:cs="Calibri"/>
+          <w:i/>
+        </w:rPr>
+        <w:t>. Связывает условия или условные выражения. Результатом связи будет ложь тогда и только тогда, когда все условия будут ложными.</w:t>
+      </w:r>
+    </w:p>
+    <w:p>
+      <w:pPr>
+        <w:pStyle w:val="a3"/>
+        <w:numPr>
+          <w:ilvl w:val="0"/>
+          <w:numId w:val="5"/>
+        </w:numPr>
+        <w:rPr>
+          <w:rFonts w:ascii="Calibri" w:eastAsia="Calibri" w:hAnsi="Calibri" w:cs="Calibri"/>
+          <w:i/>
+        </w:rPr>
+      </w:pPr>
+      <w:r>
+        <w:rPr>
+          <w:rFonts w:ascii="Calibri" w:eastAsia="Calibri" w:hAnsi="Calibri" w:cs="Calibri"/>
+          <w:i/>
+        </w:rPr>
+        <w:t>&amp;&amp;</w:t>
+      </w:r>
+      <w:r>
+        <w:rPr>
+          <w:rFonts w:ascii="Calibri" w:eastAsia="Calibri" w:hAnsi="Calibri" w:cs="Calibri"/>
+          <w:i/>
+        </w:rPr>
+        <w:t xml:space="preserve"> - логическое И. Связывает условия или условные выражения. Результатом связи будет истина тогда и только тогда, когда все условия будут истинными.</w:t>
+      </w:r>
+    </w:p>
+    <w:p>
+      <w:pPr>
+        <w:pStyle w:val="a3"/>
+        <w:rPr>
+          <w:rFonts w:eastAsiaTheme="minorEastAsia"/>
+          <w:i/>
+        </w:rPr>
+      </w:pPr>
+    </w:p>
+    <w:p>
+      <w:pPr>
+        <w:pStyle w:val="a3"/>
+        <w:numPr>
+          <w:ilvl w:val="0"/>
+          <w:numId w:val="1"/>
+        </w:numPr>
+        <w:rPr>
+          <w:rFonts w:eastAsiaTheme="minorEastAsia"/>
+          <w:b/>
+        </w:rPr>
+      </w:pPr>
+      <w:r>
+        <w:rPr>
+          <w:rFonts w:ascii="Calibri" w:eastAsia="Calibri" w:hAnsi="Calibri" w:cs="Calibri"/>
+          <w:b/>
+        </w:rPr>
+        <w:t>Что такое тернарное условие?</w:t>
+      </w:r>
+    </w:p>
+    <w:p>
+      <w:pPr>
+        <w:pStyle w:val="a3"/>
+        <w:numPr>
+          <w:ilvl w:val="0"/>
+          <w:numId w:val="6"/>
+        </w:numPr>
+        <w:rPr>
+          <w:rFonts w:ascii="Calibri" w:eastAsia="Calibri" w:hAnsi="Calibri" w:cs="Calibri"/>
+          <w:i/>
+        </w:rPr>
+      </w:pPr>
+      <w:r>
+        <w:rPr>
+          <w:rFonts w:ascii="Calibri" w:eastAsia="Calibri" w:hAnsi="Calibri" w:cs="Calibri"/>
+          <w:i/>
+          <w:lang w:val="en-US"/>
+        </w:rPr>
+        <w:t>boolean</w:t>
+      </w:r>
+      <w:r>
+        <w:rPr>
+          <w:rFonts w:ascii="Calibri" w:eastAsia="Calibri" w:hAnsi="Calibri" w:cs="Calibri"/>
+          <w:i/>
+        </w:rPr>
+        <w:t xml:space="preserve"> </w:t>
+      </w:r>
+      <w:r>
+        <w:rPr>
+          <w:rFonts w:ascii="Calibri" w:eastAsia="Calibri" w:hAnsi="Calibri" w:cs="Calibri"/>
+          <w:i/>
+          <w:lang w:val="en-US"/>
+        </w:rPr>
+        <w:t>val</w:t>
+      </w:r>
+      <w:r>
+        <w:rPr>
+          <w:rFonts w:ascii="Calibri" w:eastAsia="Calibri" w:hAnsi="Calibri" w:cs="Calibri"/>
+          <w:i/>
+        </w:rPr>
+        <w:t xml:space="preserve"> = </w:t>
+      </w:r>
+      <w:r>
+        <w:rPr>
+          <w:rFonts w:ascii="Calibri" w:eastAsia="Calibri" w:hAnsi="Calibri" w:cs="Calibri"/>
+          <w:i/>
+        </w:rPr>
+        <w:t>(Условие) ? Выражение, если условие истинно : Выражение, если условие ложно.</w:t>
+      </w:r>
+    </w:p>
+    <w:p>
+      <w:pPr>
+        <w:pStyle w:val="a3"/>
+        <w:rPr>
+          <w:rFonts w:eastAsiaTheme="minorEastAsia"/>
+          <w:i/>
+        </w:rPr>
+      </w:pPr>
+    </w:p>
+    <w:p>
+      <w:pPr>
+        <w:pStyle w:val="a3"/>
+        <w:numPr>
+          <w:ilvl w:val="0"/>
+          <w:numId w:val="1"/>
+        </w:numPr>
+        <w:rPr>
+          <w:rFonts w:eastAsiaTheme="minorEastAsia"/>
+          <w:b/>
+        </w:rPr>
+      </w:pPr>
+      <w:r>
+        <w:rPr>
+          <w:rFonts w:ascii="Calibri" w:eastAsia="Calibri" w:hAnsi="Calibri" w:cs="Calibri"/>
+          <w:b/>
+        </w:rPr>
+        <w:t>Что такое циклы и для чего они используются?</w:t>
+      </w:r>
+    </w:p>
+    <w:p>
+      <w:pPr>
+        <w:pStyle w:val="a3"/>
+        <w:numPr>
+          <w:ilvl w:val="0"/>
+          <w:numId w:val="6"/>
+        </w:numPr>
+        <w:rPr>
+          <w:rFonts w:eastAsiaTheme="minorEastAsia"/>
+          <w:i/>
+        </w:rPr>
+      </w:pPr>
+      <w:r>
+        <w:rPr>
+          <w:rFonts w:ascii="Calibri" w:eastAsia="Calibri" w:hAnsi="Calibri" w:cs="Calibri"/>
+          <w:i/>
+        </w:rPr>
+        <w:t>Оператор, реализующий многократное выполнение части кода</w:t>
+      </w:r>
+      <w:r>
+        <w:rPr>
+          <w:rFonts w:ascii="Calibri" w:eastAsia="Calibri" w:hAnsi="Calibri" w:cs="Calibri"/>
+          <w:i/>
+        </w:rPr>
+        <w:t xml:space="preserve"> </w:t>
+      </w:r>
+      <w:r>
+        <w:rPr>
+          <w:rFonts w:ascii="Calibri" w:eastAsia="Calibri" w:hAnsi="Calibri" w:cs="Calibri"/>
+          <w:i/>
+        </w:rPr>
+        <w:t>при определенных условиях, записанного в теле цикла.</w:t>
+      </w:r>
+    </w:p>
+    <w:p>
+      <w:pPr>
+        <w:pStyle w:val="a3"/>
+        <w:ind w:left="1440"/>
+        <w:rPr>
+          <w:rFonts w:eastAsiaTheme="minorEastAsia"/>
+          <w:i/>
+        </w:rPr>
+      </w:pPr>
+    </w:p>
+    <w:p>
+      <w:pPr>
+        <w:pStyle w:val="a3"/>
+        <w:numPr>
+          <w:ilvl w:val="0"/>
+          <w:numId w:val="1"/>
+        </w:numPr>
+        <w:rPr>
+          <w:rFonts w:eastAsiaTheme="minorEastAsia"/>
+          <w:b/>
+        </w:rPr>
+      </w:pPr>
+      <w:r>
+        <w:rPr>
+          <w:rFonts w:ascii="Calibri" w:eastAsia="Calibri" w:hAnsi="Calibri" w:cs="Calibri"/>
+          <w:b/>
+        </w:rPr>
+        <w:t>Для чего используется цикл for?</w:t>
+      </w:r>
+    </w:p>
+    <w:p>
+      <w:pPr>
+        <w:pStyle w:val="a3"/>
+        <w:numPr>
+          <w:ilvl w:val="0"/>
+          <w:numId w:val="6"/>
+        </w:numPr>
+        <w:rPr>
+          <w:rFonts w:ascii="Calibri" w:eastAsia="Calibri" w:hAnsi="Calibri" w:cs="Calibri"/>
+          <w:i/>
+        </w:rPr>
+      </w:pPr>
+      <w:r>
+        <w:rPr>
+          <w:rFonts w:ascii="Calibri" w:eastAsia="Calibri" w:hAnsi="Calibri" w:cs="Calibri"/>
+          <w:i/>
+          <w:lang w:val="en-US"/>
+        </w:rPr>
+        <w:t>for (int I = 0; i&lt;N; i++){}, N-</w:t>
+      </w:r>
+      <w:r>
+        <w:rPr>
+          <w:rFonts w:ascii="Calibri" w:eastAsia="Calibri" w:hAnsi="Calibri" w:cs="Calibri"/>
+          <w:i/>
+        </w:rPr>
+        <w:t>любое целочисленное число.</w:t>
+      </w:r>
+    </w:p>
+    <w:p>
+      <w:pPr>
+        <w:pStyle w:val="a3"/>
+        <w:rPr>
+          <w:rFonts w:eastAsiaTheme="minorEastAsia"/>
+          <w:i/>
+          <w:lang w:val="en-US"/>
+        </w:rPr>
+      </w:pPr>
+    </w:p>
+    <w:p>
+      <w:pPr>
+        <w:pStyle w:val="a3"/>
+        <w:numPr>
+          <w:ilvl w:val="0"/>
+          <w:numId w:val="1"/>
+        </w:numPr>
+        <w:rPr>
+          <w:rFonts w:eastAsiaTheme="minorEastAsia"/>
+          <w:b/>
+        </w:rPr>
+      </w:pPr>
+      <w:r>
+        <w:rPr>
+          <w:rFonts w:ascii="Calibri" w:eastAsia="Calibri" w:hAnsi="Calibri" w:cs="Calibri"/>
+          <w:b/>
+        </w:rPr>
+        <w:t>Для чего используется цикл foreach?</w:t>
+      </w:r>
+    </w:p>
+    <w:p>
+      <w:pPr>
+        <w:pStyle w:val="a3"/>
+        <w:numPr>
+          <w:ilvl w:val="0"/>
+          <w:numId w:val="6"/>
+        </w:numPr>
+        <w:rPr>
+          <w:rFonts w:ascii="Calibri" w:eastAsia="Calibri" w:hAnsi="Calibri" w:cs="Calibri"/>
+          <w:i/>
+        </w:rPr>
+      </w:pPr>
+      <w:r>
+        <w:rPr>
+          <w:rFonts w:ascii="Calibri" w:eastAsia="Calibri" w:hAnsi="Calibri" w:cs="Calibri"/>
+          <w:i/>
+          <w:lang w:val="en-US"/>
+        </w:rPr>
+        <w:t>f</w:t>
+      </w:r>
+      <w:r>
+        <w:rPr>
+          <w:rFonts w:ascii="Calibri" w:eastAsia="Calibri" w:hAnsi="Calibri" w:cs="Calibri"/>
+          <w:i/>
+        </w:rPr>
+        <w:t>or(</w:t>
+      </w:r>
+      <w:r>
+        <w:rPr>
+          <w:rFonts w:ascii="Calibri" w:eastAsia="Calibri" w:hAnsi="Calibri" w:cs="Calibri"/>
+          <w:i/>
+          <w:lang w:val="en-US"/>
+        </w:rPr>
+        <w:t>array</w:t>
+      </w:r>
+      <w:r>
+        <w:rPr>
+          <w:rFonts w:ascii="Calibri" w:eastAsia="Calibri" w:hAnsi="Calibri" w:cs="Calibri"/>
+          <w:i/>
+        </w:rPr>
+        <w:t>)</w:t>
+      </w:r>
+      <w:r>
+        <w:rPr>
+          <w:rFonts w:ascii="Calibri" w:eastAsia="Calibri" w:hAnsi="Calibri" w:cs="Calibri"/>
+          <w:i/>
+        </w:rPr>
+        <w:t>{}</w:t>
+      </w:r>
+      <w:r>
+        <w:rPr>
+          <w:rFonts w:ascii="Calibri" w:eastAsia="Calibri" w:hAnsi="Calibri" w:cs="Calibri"/>
+          <w:i/>
+        </w:rPr>
+        <w:t>. Используется для перебора массива.</w:t>
+      </w:r>
+    </w:p>
+    <w:p>
+      <w:pPr>
+        <w:pStyle w:val="a3"/>
+        <w:rPr>
+          <w:rFonts w:eastAsiaTheme="minorEastAsia"/>
+          <w:i/>
+        </w:rPr>
+      </w:pPr>
+    </w:p>
+    <w:p>
+      <w:pPr>
+        <w:pStyle w:val="a3"/>
+        <w:numPr>
+          <w:ilvl w:val="0"/>
+          <w:numId w:val="1"/>
+        </w:numPr>
+        <w:rPr>
+          <w:rFonts w:eastAsiaTheme="minorEastAsia"/>
+          <w:b/>
+        </w:rPr>
+      </w:pPr>
+      <w:r>
+        <w:rPr>
+          <w:rFonts w:ascii="Calibri" w:eastAsia="Calibri" w:hAnsi="Calibri" w:cs="Calibri"/>
+          <w:b/>
+        </w:rPr>
+        <w:t>Для чего используется цикл while?</w:t>
+      </w:r>
+    </w:p>
+    <w:p>
+      <w:pPr>
+        <w:pStyle w:val="a3"/>
+        <w:numPr>
+          <w:ilvl w:val="0"/>
+          <w:numId w:val="6"/>
+        </w:numPr>
+        <w:rPr>
+          <w:rFonts w:eastAsiaTheme="minorEastAsia"/>
+          <w:i/>
+          <w:lang w:val="en-US"/>
+        </w:rPr>
+      </w:pPr>
+      <w:r>
+        <w:rPr>
+          <w:rFonts w:ascii="Calibri" w:eastAsia="Calibri" w:hAnsi="Calibri" w:cs="Calibri"/>
+          <w:i/>
+          <w:lang w:val="en-US"/>
+        </w:rPr>
+        <w:t>while (</w:t>
+      </w:r>
+      <w:r>
+        <w:rPr>
+          <w:rFonts w:ascii="Calibri" w:eastAsia="Calibri" w:hAnsi="Calibri" w:cs="Calibri"/>
+          <w:i/>
+        </w:rPr>
+        <w:t>условие истинно</w:t>
+      </w:r>
+      <w:r>
+        <w:rPr>
+          <w:rFonts w:ascii="Calibri" w:eastAsia="Calibri" w:hAnsi="Calibri" w:cs="Calibri"/>
+          <w:i/>
+          <w:lang w:val="en-US"/>
+        </w:rPr>
+        <w:t>)</w:t>
+      </w:r>
+      <w:r>
+        <w:rPr>
+          <w:rFonts w:ascii="Calibri" w:eastAsia="Calibri" w:hAnsi="Calibri" w:cs="Calibri"/>
+          <w:i/>
+          <w:lang w:val="en-US"/>
+        </w:rPr>
+        <w:t xml:space="preserve"> {}</w:t>
+      </w:r>
+    </w:p>
+    <w:p>
+      <w:pPr>
+        <w:pStyle w:val="a3"/>
+        <w:ind w:left="1440"/>
+        <w:rPr>
+          <w:rFonts w:eastAsiaTheme="minorEastAsia"/>
+          <w:i/>
+          <w:lang w:val="en-US"/>
+        </w:rPr>
+      </w:pPr>
+    </w:p>
+    <w:p>
+      <w:pPr>
+        <w:pStyle w:val="a3"/>
+        <w:numPr>
+          <w:ilvl w:val="0"/>
+          <w:numId w:val="1"/>
+        </w:numPr>
+        <w:rPr>
+          <w:rFonts w:eastAsiaTheme="minorEastAsia"/>
+          <w:b/>
+        </w:rPr>
+      </w:pPr>
+      <w:r>
+        <w:rPr>
+          <w:rFonts w:ascii="Calibri" w:eastAsia="Calibri" w:hAnsi="Calibri" w:cs="Calibri"/>
+          <w:b/>
+        </w:rPr>
+        <w:t>Для чего используется цикл do while?</w:t>
+      </w:r>
+    </w:p>
+    <w:p>
+      <w:pPr>
+        <w:pStyle w:val="a3"/>
+        <w:numPr>
+          <w:ilvl w:val="0"/>
+          <w:numId w:val="6"/>
+        </w:numPr>
+        <w:rPr>
+          <w:rFonts w:ascii="Calibri" w:eastAsia="Calibri" w:hAnsi="Calibri" w:cs="Calibri"/>
+          <w:i/>
+        </w:rPr>
+      </w:pPr>
+      <w:r>
+        <w:rPr>
+          <w:rFonts w:ascii="Calibri" w:eastAsia="Calibri" w:hAnsi="Calibri" w:cs="Calibri"/>
+          <w:i/>
+          <w:lang w:val="en-US"/>
+        </w:rPr>
+        <w:t>do</w:t>
+      </w:r>
+      <w:r>
+        <w:rPr>
+          <w:rFonts w:ascii="Calibri" w:eastAsia="Calibri" w:hAnsi="Calibri" w:cs="Calibri"/>
+          <w:i/>
+        </w:rPr>
+        <w:t xml:space="preserve"> {} </w:t>
+      </w:r>
+      <w:r>
+        <w:rPr>
+          <w:rFonts w:ascii="Calibri" w:eastAsia="Calibri" w:hAnsi="Calibri" w:cs="Calibri"/>
+          <w:i/>
+          <w:lang w:val="en-US"/>
+        </w:rPr>
+        <w:t>while</w:t>
+      </w:r>
+      <w:r>
+        <w:rPr>
+          <w:rFonts w:ascii="Calibri" w:eastAsia="Calibri" w:hAnsi="Calibri" w:cs="Calibri"/>
+          <w:i/>
+        </w:rPr>
+        <w:t>(условие истинно)</w:t>
+      </w:r>
+      <w:r>
+        <w:rPr>
+          <w:rFonts w:ascii="Calibri" w:eastAsia="Calibri" w:hAnsi="Calibri" w:cs="Calibri"/>
+          <w:i/>
+        </w:rPr>
+        <w:t xml:space="preserve">. Основное отличие от </w:t>
+      </w:r>
+      <w:r>
+        <w:rPr>
+          <w:rFonts w:ascii="Calibri" w:eastAsia="Calibri" w:hAnsi="Calibri" w:cs="Calibri"/>
+          <w:i/>
+          <w:lang w:val="en-US"/>
+        </w:rPr>
+        <w:t>while</w:t>
+      </w:r>
+      <w:r>
+        <w:rPr>
+          <w:rFonts w:ascii="Calibri" w:eastAsia="Calibri" w:hAnsi="Calibri" w:cs="Calibri"/>
+          <w:i/>
+        </w:rPr>
+        <w:t>(</w:t>
+      </w:r>
+      <w:r>
+        <w:rPr>
+          <w:rFonts w:ascii="Calibri" w:eastAsia="Calibri" w:hAnsi="Calibri" w:cs="Calibri"/>
+          <w:i/>
+        </w:rPr>
+        <w:t>условие истинно</w:t>
+      </w:r>
+      <w:r>
+        <w:rPr>
+          <w:rFonts w:ascii="Calibri" w:eastAsia="Calibri" w:hAnsi="Calibri" w:cs="Calibri"/>
+          <w:i/>
+        </w:rPr>
+        <w:t>){}</w:t>
+      </w:r>
+      <w:r>
+        <w:rPr>
+          <w:rFonts w:ascii="Calibri" w:eastAsia="Calibri" w:hAnsi="Calibri" w:cs="Calibri"/>
+          <w:i/>
+        </w:rPr>
+        <w:t xml:space="preserve"> в том, что данный цикл выполнится хотя бы один раз.</w:t>
+      </w:r>
+    </w:p>
+    <w:p>
+      <w:pPr>
+        <w:pStyle w:val="a3"/>
+        <w:rPr>
+          <w:rFonts w:eastAsiaTheme="minorEastAsia"/>
+          <w:i/>
+        </w:rPr>
+      </w:pPr>
+    </w:p>
+    <w:p>
+      <w:pPr>
+        <w:pStyle w:val="a3"/>
+        <w:numPr>
+          <w:ilvl w:val="0"/>
+          <w:numId w:val="1"/>
+        </w:numPr>
+        <w:rPr>
+          <w:rFonts w:eastAsiaTheme="minorEastAsia"/>
+          <w:b/>
+        </w:rPr>
+      </w:pPr>
+      <w:r>
+        <w:rPr>
+          <w:rFonts w:ascii="Calibri" w:eastAsia="Calibri" w:hAnsi="Calibri" w:cs="Calibri"/>
+          <w:b/>
+        </w:rPr>
+        <w:t>Что такое массив?</w:t>
+      </w:r>
+    </w:p>
+    <w:p>
+      <w:pPr>
+        <w:pStyle w:val="a3"/>
+        <w:numPr>
+          <w:ilvl w:val="0"/>
+          <w:numId w:val="6"/>
+        </w:numPr>
+        <w:rPr>
+          <w:rFonts w:ascii="Calibri" w:eastAsia="Calibri" w:hAnsi="Calibri" w:cs="Calibri"/>
+          <w:i/>
+        </w:rPr>
+      </w:pPr>
+      <w:r>
+        <w:rPr>
+          <w:rFonts w:ascii="Calibri" w:eastAsia="Calibri" w:hAnsi="Calibri" w:cs="Calibri"/>
+          <w:i/>
+        </w:rPr>
+        <w:t>Массив - это именованное множество переменных, объектов одного типа.</w:t>
+      </w:r>
+    </w:p>
+    <w:p>
+      <w:pPr>
+        <w:pStyle w:val="a3"/>
+        <w:rPr>
+          <w:rFonts w:eastAsiaTheme="minorEastAsia"/>
+          <w:b/>
+        </w:rPr>
+      </w:pPr>
+    </w:p>
+    <w:p>
+      <w:pPr>
+        <w:pStyle w:val="a3"/>
+        <w:numPr>
+          <w:ilvl w:val="0"/>
+          <w:numId w:val="1"/>
+        </w:numPr>
+        <w:rPr>
+          <w:rFonts w:eastAsiaTheme="minorEastAsia"/>
+          <w:b/>
+        </w:rPr>
+      </w:pPr>
+      <w:r>
+        <w:rPr>
+          <w:rFonts w:ascii="Calibri" w:eastAsia="Calibri" w:hAnsi="Calibri" w:cs="Calibri"/>
+          <w:b/>
+        </w:rPr>
+        <w:t>Как создать массив?</w:t>
+      </w:r>
+    </w:p>
+    <w:p>
+      <w:pPr>
+        <w:pStyle w:val="a3"/>
+        <w:numPr>
+          <w:ilvl w:val="0"/>
+          <w:numId w:val="6"/>
+        </w:numPr>
+        <w:rPr>
+          <w:rFonts w:ascii="Calibri" w:eastAsia="Calibri" w:hAnsi="Calibri" w:cs="Calibri"/>
+          <w:i/>
+        </w:rPr>
+      </w:pPr>
+      <w:r>
+        <w:rPr>
+          <w:rFonts w:ascii="Calibri" w:eastAsia="Calibri" w:hAnsi="Calibri" w:cs="Calibri"/>
+          <w:i/>
+        </w:rPr>
+        <w:t xml:space="preserve">После объявления ссылочного или примитивного </w:t>
+      </w:r>
+      <w:bookmarkStart w:id="0" w:name="_GoBack"/>
+      <w:bookmarkEnd w:id="0"/>
+      <w:r>
+        <w:rPr>
+          <w:rFonts w:ascii="Calibri" w:eastAsia="Calibri" w:hAnsi="Calibri" w:cs="Calibri"/>
+          <w:i/>
+        </w:rPr>
+        <w:t xml:space="preserve">типа данных указываются квадратные скобки и через пробел указывается имя массива. Далее ставим равно и с помощью конструктора </w:t>
+      </w:r>
+      <w:r>
+        <w:rPr>
+          <w:rFonts w:ascii="Calibri" w:eastAsia="Calibri" w:hAnsi="Calibri" w:cs="Calibri"/>
+          <w:i/>
+          <w:lang w:val="en-US"/>
+        </w:rPr>
+        <w:t>new</w:t>
+      </w:r>
+      <w:r>
+        <w:rPr>
+          <w:rFonts w:ascii="Calibri" w:eastAsia="Calibri" w:hAnsi="Calibri" w:cs="Calibri"/>
+          <w:i/>
+        </w:rPr>
+        <w:t xml:space="preserve"> </w:t>
+      </w:r>
+      <w:r>
+        <w:rPr>
+          <w:rFonts w:ascii="Calibri" w:eastAsia="Calibri" w:hAnsi="Calibri" w:cs="Calibri"/>
+          <w:i/>
+        </w:rPr>
+        <w:t xml:space="preserve">создаем массив с обязательным указанием количества ячеек массива. Пример: </w:t>
+      </w:r>
+      <w:r>
+        <w:rPr>
+          <w:rFonts w:ascii="Calibri" w:eastAsia="Calibri" w:hAnsi="Calibri" w:cs="Calibri"/>
+          <w:i/>
+          <w:lang w:val="en-US"/>
+        </w:rPr>
+        <w:t>String</w:t>
+      </w:r>
+      <w:r>
+        <w:rPr>
+          <w:rFonts w:ascii="Calibri" w:eastAsia="Calibri" w:hAnsi="Calibri" w:cs="Calibri"/>
+          <w:i/>
+        </w:rPr>
+        <w:t xml:space="preserve">[] </w:t>
+      </w:r>
+      <w:r>
+        <w:rPr>
+          <w:rFonts w:ascii="Calibri" w:eastAsia="Calibri" w:hAnsi="Calibri" w:cs="Calibri"/>
+          <w:i/>
+          <w:lang w:val="en-US"/>
+        </w:rPr>
+        <w:t>val</w:t>
+      </w:r>
+      <w:r>
+        <w:rPr>
+          <w:rFonts w:ascii="Calibri" w:eastAsia="Calibri" w:hAnsi="Calibri" w:cs="Calibri"/>
+          <w:i/>
+        </w:rPr>
+        <w:t xml:space="preserve"> = </w:t>
+      </w:r>
+      <w:r>
+        <w:rPr>
+          <w:rFonts w:ascii="Calibri" w:eastAsia="Calibri" w:hAnsi="Calibri" w:cs="Calibri"/>
+          <w:i/>
+          <w:lang w:val="en-US"/>
+        </w:rPr>
+        <w:t>new</w:t>
+      </w:r>
+      <w:r>
+        <w:rPr>
+          <w:rFonts w:ascii="Calibri" w:eastAsia="Calibri" w:hAnsi="Calibri" w:cs="Calibri"/>
+          <w:i/>
+        </w:rPr>
+        <w:t xml:space="preserve"> </w:t>
+      </w:r>
+      <w:r>
+        <w:rPr>
+          <w:rFonts w:ascii="Calibri" w:eastAsia="Calibri" w:hAnsi="Calibri" w:cs="Calibri"/>
+          <w:i/>
+          <w:lang w:val="en-US"/>
+        </w:rPr>
+        <w:t>String</w:t>
+      </w:r>
+      <w:r>
+        <w:rPr>
+          <w:rFonts w:ascii="Calibri" w:eastAsia="Calibri" w:hAnsi="Calibri" w:cs="Calibri"/>
+          <w:i/>
+        </w:rPr>
+        <w:t>[10]</w:t>
+      </w:r>
+      <w:r>
+        <w:rPr>
+          <w:rFonts w:ascii="Calibri" w:eastAsia="Calibri" w:hAnsi="Calibri" w:cs="Calibri"/>
+          <w:i/>
+        </w:rPr>
+        <w:t xml:space="preserve">. Создавая массив можно сразу задать его значения: </w:t>
+      </w:r>
+      <w:r>
+        <w:rPr>
+          <w:rFonts w:ascii="Calibri" w:eastAsia="Calibri" w:hAnsi="Calibri" w:cs="Calibri"/>
+          <w:i/>
+          <w:lang w:val="en-US"/>
+        </w:rPr>
+        <w:t>String</w:t>
+      </w:r>
+      <w:r>
+        <w:rPr>
+          <w:rFonts w:ascii="Calibri" w:eastAsia="Calibri" w:hAnsi="Calibri" w:cs="Calibri"/>
+          <w:i/>
+        </w:rPr>
+        <w:t xml:space="preserve">[] </w:t>
+      </w:r>
+      <w:r>
+        <w:rPr>
+          <w:rFonts w:ascii="Calibri" w:eastAsia="Calibri" w:hAnsi="Calibri" w:cs="Calibri"/>
+          <w:i/>
+          <w:lang w:val="en-US"/>
+        </w:rPr>
+        <w:t>val</w:t>
+      </w:r>
+      <w:r>
+        <w:rPr>
+          <w:rFonts w:ascii="Calibri" w:eastAsia="Calibri" w:hAnsi="Calibri" w:cs="Calibri"/>
+          <w:i/>
+        </w:rPr>
+        <w:t xml:space="preserve"> = </w:t>
+      </w:r>
+      <w:r>
+        <w:rPr>
+          <w:rFonts w:ascii="Calibri" w:eastAsia="Calibri" w:hAnsi="Calibri" w:cs="Calibri"/>
+          <w:i/>
+          <w:lang w:val="en-US"/>
+        </w:rPr>
+        <w:t>new</w:t>
+      </w:r>
+      <w:r>
+        <w:rPr>
+          <w:rFonts w:ascii="Calibri" w:eastAsia="Calibri" w:hAnsi="Calibri" w:cs="Calibri"/>
+          <w:i/>
+        </w:rPr>
+        <w:t xml:space="preserve"> </w:t>
+      </w:r>
+      <w:r>
+        <w:rPr>
+          <w:rFonts w:ascii="Calibri" w:eastAsia="Calibri" w:hAnsi="Calibri" w:cs="Calibri"/>
+          <w:i/>
+          <w:lang w:val="en-US"/>
+        </w:rPr>
+        <w:t>String</w:t>
+      </w:r>
+      <w:r>
+        <w:rPr>
+          <w:rFonts w:ascii="Calibri" w:eastAsia="Calibri" w:hAnsi="Calibri" w:cs="Calibri"/>
+          <w:i/>
+        </w:rPr>
+        <w:t>[]</w:t>
+      </w:r>
+      <w:r>
+        <w:rPr>
+          <w:rFonts w:ascii="Calibri" w:eastAsia="Calibri" w:hAnsi="Calibri" w:cs="Calibri"/>
+          <w:i/>
+        </w:rPr>
+        <w:t>{</w:t>
+      </w:r>
+      <w:r>
+        <w:rPr>
+          <w:rFonts w:ascii="Calibri" w:eastAsia="Calibri" w:hAnsi="Calibri" w:cs="Calibri"/>
+          <w:i/>
+        </w:rPr>
+        <w:t>“1”, “2”, “3”</w:t>
+      </w:r>
+      <w:r>
+        <w:rPr>
+          <w:rFonts w:ascii="Calibri" w:eastAsia="Calibri" w:hAnsi="Calibri" w:cs="Calibri"/>
+          <w:i/>
+        </w:rPr>
+        <w:t>}</w:t>
+      </w:r>
       <w:r>
         <w:rPr>
           <w:rFonts w:ascii="Calibri" w:eastAsia="Calibri" w:hAnsi="Calibri" w:cs="Calibri"/>
@@ -2544,1079 +3061,6 @@
           <w:rFonts w:ascii="Calibri" w:eastAsia="Calibri" w:hAnsi="Calibri" w:cs="Calibri"/>
           <w:b/>
         </w:rPr>
-        <w:t>Расскажите про булевы операции || &amp;</w:t>
-      </w:r>
-      <w:r>
-        <w:rPr>
-          <w:rFonts w:ascii="Calibri" w:eastAsia="Calibri" w:hAnsi="Calibri" w:cs="Calibri"/>
-          <w:b/>
-        </w:rPr>
-        <w:t>&amp;?</w:t>
-      </w:r>
-    </w:p>
-    <w:p>
-      <w:pPr>
-        <w:pStyle w:val="a3"/>
-        <w:numPr>
-          <w:ilvl w:val="0"/>
-          <w:numId w:val="5"/>
-        </w:numPr>
-        <w:rPr>
-          <w:rFonts w:ascii="Calibri" w:eastAsia="Calibri" w:hAnsi="Calibri" w:cs="Calibri"/>
-          <w:i/>
-        </w:rPr>
-      </w:pPr>
-      <w:r>
-        <w:rPr>
-          <w:rFonts w:ascii="Calibri" w:eastAsia="Calibri" w:hAnsi="Calibri" w:cs="Calibri"/>
-          <w:i/>
-        </w:rPr>
-        <w:t>|| - логическое ИЛИ</w:t>
-      </w:r>
-      <w:r>
-        <w:rPr>
-          <w:rFonts w:ascii="Calibri" w:eastAsia="Calibri" w:hAnsi="Calibri" w:cs="Calibri"/>
-          <w:i/>
-        </w:rPr>
-        <w:t>. Связывает условия или условные выражения. Результатом связи будет ложь тогда и только тогда, когда все условия будут ложными.</w:t>
-      </w:r>
-    </w:p>
-    <w:p>
-      <w:pPr>
-        <w:pStyle w:val="a3"/>
-        <w:numPr>
-          <w:ilvl w:val="0"/>
-          <w:numId w:val="5"/>
-        </w:numPr>
-        <w:rPr>
-          <w:rFonts w:ascii="Calibri" w:eastAsia="Calibri" w:hAnsi="Calibri" w:cs="Calibri"/>
-          <w:i/>
-        </w:rPr>
-      </w:pPr>
-      <w:r>
-        <w:rPr>
-          <w:rFonts w:ascii="Calibri" w:eastAsia="Calibri" w:hAnsi="Calibri" w:cs="Calibri"/>
-          <w:i/>
-        </w:rPr>
-        <w:t>&amp;&amp;</w:t>
-      </w:r>
-      <w:r>
-        <w:rPr>
-          <w:rFonts w:ascii="Calibri" w:eastAsia="Calibri" w:hAnsi="Calibri" w:cs="Calibri"/>
-          <w:i/>
-        </w:rPr>
-        <w:t xml:space="preserve"> - логическое И. </w:t>
-      </w:r>
-      <w:r>
-        <w:rPr>
-          <w:rFonts w:ascii="Calibri" w:eastAsia="Calibri" w:hAnsi="Calibri" w:cs="Calibri"/>
-          <w:i/>
-        </w:rPr>
-        <w:t xml:space="preserve">Связывает условия или условные выражения. Результатом связи будет </w:t>
-      </w:r>
-      <w:r>
-        <w:rPr>
-          <w:rFonts w:ascii="Calibri" w:eastAsia="Calibri" w:hAnsi="Calibri" w:cs="Calibri"/>
-          <w:i/>
-        </w:rPr>
-        <w:t>истина</w:t>
-      </w:r>
-      <w:r>
-        <w:rPr>
-          <w:rFonts w:ascii="Calibri" w:eastAsia="Calibri" w:hAnsi="Calibri" w:cs="Calibri"/>
-          <w:i/>
-        </w:rPr>
-        <w:t xml:space="preserve"> тогда и только тогда, когда все условия будут </w:t>
-      </w:r>
-      <w:r>
-        <w:rPr>
-          <w:rFonts w:ascii="Calibri" w:eastAsia="Calibri" w:hAnsi="Calibri" w:cs="Calibri"/>
-          <w:i/>
-        </w:rPr>
-        <w:t>истинными</w:t>
-      </w:r>
-      <w:r>
-        <w:rPr>
-          <w:rFonts w:ascii="Calibri" w:eastAsia="Calibri" w:hAnsi="Calibri" w:cs="Calibri"/>
-          <w:i/>
-        </w:rPr>
-        <w:t>.</w:t>
-      </w:r>
-    </w:p>
-    <w:p>
-      <w:pPr>
-        <w:pStyle w:val="a3"/>
-        <w:rPr>
-          <w:rFonts w:eastAsiaTheme="minorEastAsia"/>
-          <w:i/>
-        </w:rPr>
-      </w:pPr>
-    </w:p>
-    <w:p>
-      <w:pPr>
-        <w:pStyle w:val="a3"/>
-        <w:numPr>
-          <w:ilvl w:val="0"/>
-          <w:numId w:val="1"/>
-        </w:numPr>
-        <w:rPr>
-          <w:rFonts w:eastAsiaTheme="minorEastAsia"/>
-          <w:b/>
-        </w:rPr>
-      </w:pPr>
-      <w:r>
-        <w:rPr>
-          <w:rFonts w:ascii="Calibri" w:eastAsia="Calibri" w:hAnsi="Calibri" w:cs="Calibri"/>
-          <w:b/>
-        </w:rPr>
-        <w:t>Что такое тернарное условие?</w:t>
-      </w:r>
-    </w:p>
-    <w:p>
-      <w:pPr>
-        <w:pStyle w:val="a3"/>
-        <w:numPr>
-          <w:ilvl w:val="0"/>
-          <w:numId w:val="6"/>
-        </w:numPr>
-        <w:rPr>
-          <w:rFonts w:ascii="Calibri" w:eastAsia="Calibri" w:hAnsi="Calibri" w:cs="Calibri"/>
-          <w:i/>
-        </w:rPr>
-      </w:pPr>
-      <w:proofErr w:type="spellStart"/>
-      <w:proofErr w:type="gramStart"/>
-      <w:r>
-        <w:rPr>
-          <w:rFonts w:ascii="Calibri" w:eastAsia="Calibri" w:hAnsi="Calibri" w:cs="Calibri"/>
-          <w:i/>
-          <w:lang w:val="en-US"/>
-        </w:rPr>
-        <w:t>boolean</w:t>
-      </w:r>
-      <w:proofErr w:type="spellEnd"/>
-      <w:proofErr w:type="gramEnd"/>
-      <w:r>
-        <w:rPr>
-          <w:rFonts w:ascii="Calibri" w:eastAsia="Calibri" w:hAnsi="Calibri" w:cs="Calibri"/>
-          <w:i/>
-        </w:rPr>
-        <w:t xml:space="preserve"> </w:t>
-      </w:r>
-      <w:proofErr w:type="spellStart"/>
-      <w:r>
-        <w:rPr>
-          <w:rFonts w:ascii="Calibri" w:eastAsia="Calibri" w:hAnsi="Calibri" w:cs="Calibri"/>
-          <w:i/>
-          <w:lang w:val="en-US"/>
-        </w:rPr>
-        <w:t>val</w:t>
-      </w:r>
-      <w:proofErr w:type="spellEnd"/>
-      <w:r>
-        <w:rPr>
-          <w:rFonts w:ascii="Calibri" w:eastAsia="Calibri" w:hAnsi="Calibri" w:cs="Calibri"/>
-          <w:i/>
-        </w:rPr>
-        <w:t xml:space="preserve"> = </w:t>
-      </w:r>
-      <w:r>
-        <w:rPr>
-          <w:rFonts w:ascii="Calibri" w:eastAsia="Calibri" w:hAnsi="Calibri" w:cs="Calibri"/>
-          <w:i/>
-        </w:rPr>
-        <w:t xml:space="preserve">(Условие) ? Выражение, если условие </w:t>
-      </w:r>
-      <w:proofErr w:type="gramStart"/>
-      <w:r>
-        <w:rPr>
-          <w:rFonts w:ascii="Calibri" w:eastAsia="Calibri" w:hAnsi="Calibri" w:cs="Calibri"/>
-          <w:i/>
-        </w:rPr>
-        <w:t>истинно :</w:t>
-      </w:r>
-      <w:proofErr w:type="gramEnd"/>
-      <w:r>
-        <w:rPr>
-          <w:rFonts w:ascii="Calibri" w:eastAsia="Calibri" w:hAnsi="Calibri" w:cs="Calibri"/>
-          <w:i/>
-        </w:rPr>
-        <w:t xml:space="preserve"> Выражение, если условие ложно</w:t>
-      </w:r>
-      <w:r>
-        <w:rPr>
-          <w:rFonts w:ascii="Calibri" w:eastAsia="Calibri" w:hAnsi="Calibri" w:cs="Calibri"/>
-          <w:i/>
-        </w:rPr>
-        <w:t>.</w:t>
-      </w:r>
-    </w:p>
-    <w:p>
-      <w:pPr>
-        <w:pStyle w:val="a3"/>
-        <w:rPr>
-          <w:rFonts w:eastAsiaTheme="minorEastAsia"/>
-          <w:i/>
-        </w:rPr>
-      </w:pPr>
-    </w:p>
-    <w:p>
-      <w:pPr>
-        <w:pStyle w:val="a3"/>
-        <w:numPr>
-          <w:ilvl w:val="0"/>
-          <w:numId w:val="1"/>
-        </w:numPr>
-        <w:rPr>
-          <w:rFonts w:eastAsiaTheme="minorEastAsia"/>
-          <w:b/>
-        </w:rPr>
-      </w:pPr>
-      <w:r>
-        <w:rPr>
-          <w:rFonts w:ascii="Calibri" w:eastAsia="Calibri" w:hAnsi="Calibri" w:cs="Calibri"/>
-          <w:b/>
-        </w:rPr>
-        <w:t>Что такое циклы и для чего они используются?</w:t>
-      </w:r>
-    </w:p>
-    <w:p>
-      <w:pPr>
-        <w:pStyle w:val="a3"/>
-        <w:numPr>
-          <w:ilvl w:val="0"/>
-          <w:numId w:val="6"/>
-        </w:numPr>
-        <w:rPr>
-          <w:rFonts w:eastAsiaTheme="minorEastAsia"/>
-          <w:i/>
-        </w:rPr>
-      </w:pPr>
-      <w:r>
-        <w:rPr>
-          <w:rFonts w:ascii="Calibri" w:eastAsia="Calibri" w:hAnsi="Calibri" w:cs="Calibri"/>
-          <w:i/>
-        </w:rPr>
-        <w:t>Оператор, реализующий многократное выполнение части кода</w:t>
-      </w:r>
-      <w:r>
-        <w:rPr>
-          <w:rFonts w:ascii="Calibri" w:eastAsia="Calibri" w:hAnsi="Calibri" w:cs="Calibri"/>
-          <w:i/>
-        </w:rPr>
-        <w:t xml:space="preserve"> </w:t>
-      </w:r>
-      <w:r>
-        <w:rPr>
-          <w:rFonts w:ascii="Calibri" w:eastAsia="Calibri" w:hAnsi="Calibri" w:cs="Calibri"/>
-          <w:i/>
-        </w:rPr>
-        <w:t>при определенных условиях</w:t>
-      </w:r>
-      <w:r>
-        <w:rPr>
-          <w:rFonts w:ascii="Calibri" w:eastAsia="Calibri" w:hAnsi="Calibri" w:cs="Calibri"/>
-          <w:i/>
-        </w:rPr>
-        <w:t>, записанного в теле цикла.</w:t>
-      </w:r>
-    </w:p>
-    <w:p>
-      <w:pPr>
-        <w:pStyle w:val="a3"/>
-        <w:ind w:left="1440"/>
-        <w:rPr>
-          <w:rFonts w:eastAsiaTheme="minorEastAsia"/>
-          <w:i/>
-        </w:rPr>
-      </w:pPr>
-    </w:p>
-    <w:p>
-      <w:pPr>
-        <w:pStyle w:val="a3"/>
-        <w:numPr>
-          <w:ilvl w:val="0"/>
-          <w:numId w:val="1"/>
-        </w:numPr>
-        <w:rPr>
-          <w:rFonts w:eastAsiaTheme="minorEastAsia"/>
-          <w:b/>
-        </w:rPr>
-      </w:pPr>
-      <w:r>
-        <w:rPr>
-          <w:rFonts w:ascii="Calibri" w:eastAsia="Calibri" w:hAnsi="Calibri" w:cs="Calibri"/>
-          <w:b/>
-        </w:rPr>
-        <w:t xml:space="preserve">Для чего используется цикл </w:t>
-      </w:r>
-      <w:proofErr w:type="spellStart"/>
-      <w:r>
-        <w:rPr>
-          <w:rFonts w:ascii="Calibri" w:eastAsia="Calibri" w:hAnsi="Calibri" w:cs="Calibri"/>
-          <w:b/>
-        </w:rPr>
-        <w:t>for</w:t>
-      </w:r>
-      <w:proofErr w:type="spellEnd"/>
-      <w:r>
-        <w:rPr>
-          <w:rFonts w:ascii="Calibri" w:eastAsia="Calibri" w:hAnsi="Calibri" w:cs="Calibri"/>
-          <w:b/>
-        </w:rPr>
-        <w:t>?</w:t>
-      </w:r>
-    </w:p>
-    <w:p>
-      <w:pPr>
-        <w:pStyle w:val="a3"/>
-        <w:numPr>
-          <w:ilvl w:val="0"/>
-          <w:numId w:val="6"/>
-        </w:numPr>
-        <w:rPr>
-          <w:rFonts w:ascii="Calibri" w:eastAsia="Calibri" w:hAnsi="Calibri" w:cs="Calibri"/>
-          <w:i/>
-        </w:rPr>
-      </w:pPr>
-      <w:proofErr w:type="gramStart"/>
-      <w:r>
-        <w:rPr>
-          <w:rFonts w:ascii="Calibri" w:eastAsia="Calibri" w:hAnsi="Calibri" w:cs="Calibri"/>
-          <w:i/>
-          <w:lang w:val="en-US"/>
-        </w:rPr>
-        <w:t>for</w:t>
-      </w:r>
-      <w:proofErr w:type="gramEnd"/>
-      <w:r>
-        <w:rPr>
-          <w:rFonts w:ascii="Calibri" w:eastAsia="Calibri" w:hAnsi="Calibri" w:cs="Calibri"/>
-          <w:i/>
-          <w:lang w:val="en-US"/>
-        </w:rPr>
-        <w:t xml:space="preserve"> (</w:t>
-      </w:r>
-      <w:proofErr w:type="spellStart"/>
-      <w:r>
-        <w:rPr>
-          <w:rFonts w:ascii="Calibri" w:eastAsia="Calibri" w:hAnsi="Calibri" w:cs="Calibri"/>
-          <w:i/>
-          <w:lang w:val="en-US"/>
-        </w:rPr>
-        <w:t>int</w:t>
-      </w:r>
-      <w:proofErr w:type="spellEnd"/>
-      <w:r>
-        <w:rPr>
-          <w:rFonts w:ascii="Calibri" w:eastAsia="Calibri" w:hAnsi="Calibri" w:cs="Calibri"/>
-          <w:i/>
-          <w:lang w:val="en-US"/>
-        </w:rPr>
-        <w:t xml:space="preserve"> I = 0; i&lt;N; i++){}, N-</w:t>
-      </w:r>
-      <w:r>
-        <w:rPr>
-          <w:rFonts w:ascii="Calibri" w:eastAsia="Calibri" w:hAnsi="Calibri" w:cs="Calibri"/>
-          <w:i/>
-        </w:rPr>
-        <w:t>любое целочисленное число.</w:t>
-      </w:r>
-    </w:p>
-    <w:p>
-      <w:pPr>
-        <w:pStyle w:val="a3"/>
-        <w:rPr>
-          <w:rFonts w:eastAsiaTheme="minorEastAsia"/>
-          <w:i/>
-          <w:lang w:val="en-US"/>
-        </w:rPr>
-      </w:pPr>
-    </w:p>
-    <w:p>
-      <w:pPr>
-        <w:pStyle w:val="a3"/>
-        <w:numPr>
-          <w:ilvl w:val="0"/>
-          <w:numId w:val="1"/>
-        </w:numPr>
-        <w:rPr>
-          <w:rFonts w:eastAsiaTheme="minorEastAsia"/>
-          <w:b/>
-        </w:rPr>
-      </w:pPr>
-      <w:r>
-        <w:rPr>
-          <w:rFonts w:ascii="Calibri" w:eastAsia="Calibri" w:hAnsi="Calibri" w:cs="Calibri"/>
-          <w:b/>
-        </w:rPr>
-        <w:t xml:space="preserve">Для чего используется цикл </w:t>
-      </w:r>
-      <w:proofErr w:type="spellStart"/>
-      <w:r>
-        <w:rPr>
-          <w:rFonts w:ascii="Calibri" w:eastAsia="Calibri" w:hAnsi="Calibri" w:cs="Calibri"/>
-          <w:b/>
-        </w:rPr>
-        <w:t>foreach</w:t>
-      </w:r>
-      <w:proofErr w:type="spellEnd"/>
-      <w:r>
-        <w:rPr>
-          <w:rFonts w:ascii="Calibri" w:eastAsia="Calibri" w:hAnsi="Calibri" w:cs="Calibri"/>
-          <w:b/>
-        </w:rPr>
-        <w:t>?</w:t>
-      </w:r>
-    </w:p>
-    <w:p>
-      <w:pPr>
-        <w:pStyle w:val="a3"/>
-        <w:numPr>
-          <w:ilvl w:val="0"/>
-          <w:numId w:val="6"/>
-        </w:numPr>
-        <w:rPr>
-          <w:rFonts w:ascii="Calibri" w:eastAsia="Calibri" w:hAnsi="Calibri" w:cs="Calibri"/>
-          <w:i/>
-        </w:rPr>
-      </w:pPr>
-      <w:proofErr w:type="gramStart"/>
-      <w:r>
-        <w:rPr>
-          <w:rFonts w:ascii="Calibri" w:eastAsia="Calibri" w:hAnsi="Calibri" w:cs="Calibri"/>
-          <w:i/>
-          <w:lang w:val="en-US"/>
-        </w:rPr>
-        <w:t>f</w:t>
-      </w:r>
-      <w:proofErr w:type="spellStart"/>
-      <w:r>
-        <w:rPr>
-          <w:rFonts w:ascii="Calibri" w:eastAsia="Calibri" w:hAnsi="Calibri" w:cs="Calibri"/>
-          <w:i/>
-        </w:rPr>
-        <w:t>or</w:t>
-      </w:r>
-      <w:proofErr w:type="spellEnd"/>
-      <w:r>
-        <w:rPr>
-          <w:rFonts w:ascii="Calibri" w:eastAsia="Calibri" w:hAnsi="Calibri" w:cs="Calibri"/>
-          <w:i/>
-        </w:rPr>
-        <w:t>(</w:t>
-      </w:r>
-      <w:proofErr w:type="gramEnd"/>
-      <w:r>
-        <w:rPr>
-          <w:rFonts w:ascii="Calibri" w:eastAsia="Calibri" w:hAnsi="Calibri" w:cs="Calibri"/>
-          <w:i/>
-          <w:lang w:val="en-US"/>
-        </w:rPr>
-        <w:t>array</w:t>
-      </w:r>
-      <w:r>
-        <w:rPr>
-          <w:rFonts w:ascii="Calibri" w:eastAsia="Calibri" w:hAnsi="Calibri" w:cs="Calibri"/>
-          <w:i/>
-        </w:rPr>
-        <w:t>)</w:t>
-      </w:r>
-      <w:r>
-        <w:rPr>
-          <w:rFonts w:ascii="Calibri" w:eastAsia="Calibri" w:hAnsi="Calibri" w:cs="Calibri"/>
-          <w:i/>
-        </w:rPr>
-        <w:t>{}</w:t>
-      </w:r>
-      <w:r>
-        <w:rPr>
-          <w:rFonts w:ascii="Calibri" w:eastAsia="Calibri" w:hAnsi="Calibri" w:cs="Calibri"/>
-          <w:i/>
-        </w:rPr>
-        <w:t>. Используется для перебора массива.</w:t>
-      </w:r>
-    </w:p>
-    <w:p>
-      <w:pPr>
-        <w:pStyle w:val="a3"/>
-        <w:rPr>
-          <w:rFonts w:eastAsiaTheme="minorEastAsia"/>
-          <w:i/>
-        </w:rPr>
-      </w:pPr>
-    </w:p>
-    <w:p>
-      <w:pPr>
-        <w:pStyle w:val="a3"/>
-        <w:numPr>
-          <w:ilvl w:val="0"/>
-          <w:numId w:val="1"/>
-        </w:numPr>
-        <w:rPr>
-          <w:rFonts w:eastAsiaTheme="minorEastAsia"/>
-          <w:b/>
-        </w:rPr>
-      </w:pPr>
-      <w:r>
-        <w:rPr>
-          <w:rFonts w:ascii="Calibri" w:eastAsia="Calibri" w:hAnsi="Calibri" w:cs="Calibri"/>
-          <w:b/>
-        </w:rPr>
-        <w:t xml:space="preserve">Для чего используется цикл </w:t>
-      </w:r>
-      <w:proofErr w:type="spellStart"/>
-      <w:r>
-        <w:rPr>
-          <w:rFonts w:ascii="Calibri" w:eastAsia="Calibri" w:hAnsi="Calibri" w:cs="Calibri"/>
-          <w:b/>
-        </w:rPr>
-        <w:t>while</w:t>
-      </w:r>
-      <w:proofErr w:type="spellEnd"/>
-      <w:r>
-        <w:rPr>
-          <w:rFonts w:ascii="Calibri" w:eastAsia="Calibri" w:hAnsi="Calibri" w:cs="Calibri"/>
-          <w:b/>
-        </w:rPr>
-        <w:t>?</w:t>
-      </w:r>
-    </w:p>
-    <w:p>
-      <w:pPr>
-        <w:pStyle w:val="a3"/>
-        <w:numPr>
-          <w:ilvl w:val="0"/>
-          <w:numId w:val="6"/>
-        </w:numPr>
-        <w:rPr>
-          <w:rFonts w:eastAsiaTheme="minorEastAsia"/>
-          <w:i/>
-          <w:lang w:val="en-US"/>
-        </w:rPr>
-      </w:pPr>
-      <w:r>
-        <w:rPr>
-          <w:rFonts w:ascii="Calibri" w:eastAsia="Calibri" w:hAnsi="Calibri" w:cs="Calibri"/>
-          <w:i/>
-          <w:lang w:val="en-US"/>
-        </w:rPr>
-        <w:t>while (</w:t>
-      </w:r>
-      <w:r>
-        <w:rPr>
-          <w:rFonts w:ascii="Calibri" w:eastAsia="Calibri" w:hAnsi="Calibri" w:cs="Calibri"/>
-          <w:i/>
-        </w:rPr>
-        <w:t>условие истинно</w:t>
-      </w:r>
-      <w:r>
-        <w:rPr>
-          <w:rFonts w:ascii="Calibri" w:eastAsia="Calibri" w:hAnsi="Calibri" w:cs="Calibri"/>
-          <w:i/>
-          <w:lang w:val="en-US"/>
-        </w:rPr>
-        <w:t>)</w:t>
-      </w:r>
-      <w:r>
-        <w:rPr>
-          <w:rFonts w:ascii="Calibri" w:eastAsia="Calibri" w:hAnsi="Calibri" w:cs="Calibri"/>
-          <w:i/>
-          <w:lang w:val="en-US"/>
-        </w:rPr>
-        <w:t xml:space="preserve"> {}</w:t>
-      </w:r>
-    </w:p>
-    <w:p>
-      <w:pPr>
-        <w:pStyle w:val="a3"/>
-        <w:ind w:left="1440"/>
-        <w:rPr>
-          <w:rFonts w:eastAsiaTheme="minorEastAsia"/>
-          <w:i/>
-          <w:lang w:val="en-US"/>
-        </w:rPr>
-      </w:pPr>
-    </w:p>
-    <w:p>
-      <w:pPr>
-        <w:pStyle w:val="a3"/>
-        <w:numPr>
-          <w:ilvl w:val="0"/>
-          <w:numId w:val="1"/>
-        </w:numPr>
-        <w:rPr>
-          <w:rFonts w:eastAsiaTheme="minorEastAsia"/>
-          <w:b/>
-        </w:rPr>
-      </w:pPr>
-      <w:r>
-        <w:rPr>
-          <w:rFonts w:ascii="Calibri" w:eastAsia="Calibri" w:hAnsi="Calibri" w:cs="Calibri"/>
-          <w:b/>
-        </w:rPr>
-        <w:t xml:space="preserve">Для чего используется цикл </w:t>
-      </w:r>
-      <w:proofErr w:type="spellStart"/>
-      <w:r>
-        <w:rPr>
-          <w:rFonts w:ascii="Calibri" w:eastAsia="Calibri" w:hAnsi="Calibri" w:cs="Calibri"/>
-          <w:b/>
-        </w:rPr>
-        <w:t>do</w:t>
-      </w:r>
-      <w:proofErr w:type="spellEnd"/>
-      <w:r>
-        <w:rPr>
-          <w:rFonts w:ascii="Calibri" w:eastAsia="Calibri" w:hAnsi="Calibri" w:cs="Calibri"/>
-          <w:b/>
-        </w:rPr>
-        <w:t xml:space="preserve"> </w:t>
-      </w:r>
-      <w:proofErr w:type="spellStart"/>
-      <w:r>
-        <w:rPr>
-          <w:rFonts w:ascii="Calibri" w:eastAsia="Calibri" w:hAnsi="Calibri" w:cs="Calibri"/>
-          <w:b/>
-        </w:rPr>
-        <w:t>while</w:t>
-      </w:r>
-      <w:proofErr w:type="spellEnd"/>
-      <w:r>
-        <w:rPr>
-          <w:rFonts w:ascii="Calibri" w:eastAsia="Calibri" w:hAnsi="Calibri" w:cs="Calibri"/>
-          <w:b/>
-        </w:rPr>
-        <w:t>?</w:t>
-      </w:r>
-    </w:p>
-    <w:p>
-      <w:pPr>
-        <w:pStyle w:val="a3"/>
-        <w:numPr>
-          <w:ilvl w:val="0"/>
-          <w:numId w:val="6"/>
-        </w:numPr>
-        <w:rPr>
-          <w:rFonts w:ascii="Calibri" w:eastAsia="Calibri" w:hAnsi="Calibri" w:cs="Calibri"/>
-          <w:i/>
-        </w:rPr>
-      </w:pPr>
-      <w:proofErr w:type="gramStart"/>
-      <w:r>
-        <w:rPr>
-          <w:rFonts w:ascii="Calibri" w:eastAsia="Calibri" w:hAnsi="Calibri" w:cs="Calibri"/>
-          <w:i/>
-          <w:lang w:val="en-US"/>
-        </w:rPr>
-        <w:t>do</w:t>
-      </w:r>
-      <w:proofErr w:type="gramEnd"/>
-      <w:r>
-        <w:rPr>
-          <w:rFonts w:ascii="Calibri" w:eastAsia="Calibri" w:hAnsi="Calibri" w:cs="Calibri"/>
-          <w:i/>
-        </w:rPr>
-        <w:t xml:space="preserve"> {} </w:t>
-      </w:r>
-      <w:r>
-        <w:rPr>
-          <w:rFonts w:ascii="Calibri" w:eastAsia="Calibri" w:hAnsi="Calibri" w:cs="Calibri"/>
-          <w:i/>
-          <w:lang w:val="en-US"/>
-        </w:rPr>
-        <w:t>while</w:t>
-      </w:r>
-      <w:r>
-        <w:rPr>
-          <w:rFonts w:ascii="Calibri" w:eastAsia="Calibri" w:hAnsi="Calibri" w:cs="Calibri"/>
-          <w:i/>
-        </w:rPr>
-        <w:t>(</w:t>
-      </w:r>
-      <w:r>
-        <w:rPr>
-          <w:rFonts w:ascii="Calibri" w:eastAsia="Calibri" w:hAnsi="Calibri" w:cs="Calibri"/>
-          <w:i/>
-        </w:rPr>
-        <w:t>условие истинно</w:t>
-      </w:r>
-      <w:r>
-        <w:rPr>
-          <w:rFonts w:ascii="Calibri" w:eastAsia="Calibri" w:hAnsi="Calibri" w:cs="Calibri"/>
-          <w:i/>
-        </w:rPr>
-        <w:t>)</w:t>
-      </w:r>
-      <w:r>
-        <w:rPr>
-          <w:rFonts w:ascii="Calibri" w:eastAsia="Calibri" w:hAnsi="Calibri" w:cs="Calibri"/>
-          <w:i/>
-        </w:rPr>
-        <w:t xml:space="preserve">. Основное отличие от </w:t>
-      </w:r>
-      <w:proofErr w:type="gramStart"/>
-      <w:r>
-        <w:rPr>
-          <w:rFonts w:ascii="Calibri" w:eastAsia="Calibri" w:hAnsi="Calibri" w:cs="Calibri"/>
-          <w:i/>
-          <w:lang w:val="en-US"/>
-        </w:rPr>
-        <w:t>while</w:t>
-      </w:r>
-      <w:r>
-        <w:rPr>
-          <w:rFonts w:ascii="Calibri" w:eastAsia="Calibri" w:hAnsi="Calibri" w:cs="Calibri"/>
-          <w:i/>
-        </w:rPr>
-        <w:t>(</w:t>
-      </w:r>
-      <w:proofErr w:type="gramEnd"/>
-      <w:r>
-        <w:rPr>
-          <w:rFonts w:ascii="Calibri" w:eastAsia="Calibri" w:hAnsi="Calibri" w:cs="Calibri"/>
-          <w:i/>
-        </w:rPr>
-        <w:t>условие истинно</w:t>
-      </w:r>
-      <w:r>
-        <w:rPr>
-          <w:rFonts w:ascii="Calibri" w:eastAsia="Calibri" w:hAnsi="Calibri" w:cs="Calibri"/>
-          <w:i/>
-        </w:rPr>
-        <w:t>){}</w:t>
-      </w:r>
-      <w:r>
-        <w:rPr>
-          <w:rFonts w:ascii="Calibri" w:eastAsia="Calibri" w:hAnsi="Calibri" w:cs="Calibri"/>
-          <w:i/>
-        </w:rPr>
-        <w:t xml:space="preserve"> в том, что данный цикл выполнится хотя бы один раз.</w:t>
-      </w:r>
-    </w:p>
-    <w:p>
-      <w:pPr>
-        <w:pStyle w:val="a3"/>
-        <w:rPr>
-          <w:rFonts w:eastAsiaTheme="minorEastAsia"/>
-          <w:i/>
-        </w:rPr>
-      </w:pPr>
-    </w:p>
-    <w:p>
-      <w:pPr>
-        <w:pStyle w:val="a3"/>
-        <w:numPr>
-          <w:ilvl w:val="0"/>
-          <w:numId w:val="1"/>
-        </w:numPr>
-        <w:rPr>
-          <w:rFonts w:eastAsiaTheme="minorEastAsia"/>
-          <w:b/>
-        </w:rPr>
-      </w:pPr>
-      <w:r>
-        <w:rPr>
-          <w:rFonts w:ascii="Calibri" w:eastAsia="Calibri" w:hAnsi="Calibri" w:cs="Calibri"/>
-          <w:b/>
-        </w:rPr>
-        <w:t>Что такое массив?</w:t>
-      </w:r>
-    </w:p>
-    <w:p>
-      <w:pPr>
-        <w:pStyle w:val="a3"/>
-        <w:numPr>
-          <w:ilvl w:val="0"/>
-          <w:numId w:val="6"/>
-        </w:numPr>
-        <w:rPr>
-          <w:rFonts w:ascii="Calibri" w:eastAsia="Calibri" w:hAnsi="Calibri" w:cs="Calibri"/>
-          <w:i/>
-        </w:rPr>
-      </w:pPr>
-      <w:r>
-        <w:rPr>
-          <w:rFonts w:ascii="Calibri" w:eastAsia="Calibri" w:hAnsi="Calibri" w:cs="Calibri"/>
-          <w:i/>
-        </w:rPr>
-        <w:t>Массив - это именованное множество переменных, объектов одного типа.</w:t>
-      </w:r>
-    </w:p>
-    <w:p>
-      <w:pPr>
-        <w:pStyle w:val="a3"/>
-        <w:rPr>
-          <w:rFonts w:eastAsiaTheme="minorEastAsia"/>
-          <w:b/>
-        </w:rPr>
-      </w:pPr>
-    </w:p>
-    <w:p>
-      <w:pPr>
-        <w:pStyle w:val="a3"/>
-        <w:numPr>
-          <w:ilvl w:val="0"/>
-          <w:numId w:val="1"/>
-        </w:numPr>
-        <w:rPr>
-          <w:rFonts w:eastAsiaTheme="minorEastAsia"/>
-          <w:b/>
-        </w:rPr>
-      </w:pPr>
-      <w:r>
-        <w:rPr>
-          <w:rFonts w:ascii="Calibri" w:eastAsia="Calibri" w:hAnsi="Calibri" w:cs="Calibri"/>
-          <w:b/>
-        </w:rPr>
-        <w:t>Как создать массив?</w:t>
-      </w:r>
-    </w:p>
-    <w:p>
-      <w:pPr>
-        <w:pStyle w:val="a3"/>
-        <w:numPr>
-          <w:ilvl w:val="0"/>
-          <w:numId w:val="6"/>
-        </w:numPr>
-        <w:rPr>
-          <w:rFonts w:ascii="Calibri" w:eastAsia="Calibri" w:hAnsi="Calibri" w:cs="Calibri"/>
-          <w:i/>
-        </w:rPr>
-      </w:pPr>
-      <w:r>
-        <w:rPr>
-          <w:rFonts w:ascii="Calibri" w:eastAsia="Calibri" w:hAnsi="Calibri" w:cs="Calibri"/>
-          <w:i/>
-        </w:rPr>
-        <w:t xml:space="preserve">После объявления ссылочного и только ссылочного типа данных указываются квадратные скобки и через пробел указывается имя массива. Далее ставим равно и с помощью конструктора </w:t>
-      </w:r>
-      <w:r>
-        <w:rPr>
-          <w:rFonts w:ascii="Calibri" w:eastAsia="Calibri" w:hAnsi="Calibri" w:cs="Calibri"/>
-          <w:i/>
-          <w:lang w:val="en-US"/>
-        </w:rPr>
-        <w:t>new</w:t>
-      </w:r>
-      <w:r>
-        <w:rPr>
-          <w:rFonts w:ascii="Calibri" w:eastAsia="Calibri" w:hAnsi="Calibri" w:cs="Calibri"/>
-          <w:i/>
-        </w:rPr>
-        <w:t xml:space="preserve"> </w:t>
-      </w:r>
-      <w:r>
-        <w:rPr>
-          <w:rFonts w:ascii="Calibri" w:eastAsia="Calibri" w:hAnsi="Calibri" w:cs="Calibri"/>
-          <w:i/>
-        </w:rPr>
-        <w:t xml:space="preserve">создаем массив с обязательным указанием количества ячеек массива. Пример: </w:t>
-      </w:r>
-      <w:proofErr w:type="gramStart"/>
-      <w:r>
-        <w:rPr>
-          <w:rFonts w:ascii="Calibri" w:eastAsia="Calibri" w:hAnsi="Calibri" w:cs="Calibri"/>
-          <w:i/>
-          <w:lang w:val="en-US"/>
-        </w:rPr>
-        <w:t>String</w:t>
-      </w:r>
-      <w:r>
-        <w:rPr>
-          <w:rFonts w:ascii="Calibri" w:eastAsia="Calibri" w:hAnsi="Calibri" w:cs="Calibri"/>
-          <w:i/>
-        </w:rPr>
-        <w:t>[</w:t>
-      </w:r>
-      <w:proofErr w:type="gramEnd"/>
-      <w:r>
-        <w:rPr>
-          <w:rFonts w:ascii="Calibri" w:eastAsia="Calibri" w:hAnsi="Calibri" w:cs="Calibri"/>
-          <w:i/>
-        </w:rPr>
-        <w:t xml:space="preserve">] </w:t>
-      </w:r>
-      <w:proofErr w:type="spellStart"/>
-      <w:r>
-        <w:rPr>
-          <w:rFonts w:ascii="Calibri" w:eastAsia="Calibri" w:hAnsi="Calibri" w:cs="Calibri"/>
-          <w:i/>
-          <w:lang w:val="en-US"/>
-        </w:rPr>
-        <w:t>val</w:t>
-      </w:r>
-      <w:proofErr w:type="spellEnd"/>
-      <w:r>
-        <w:rPr>
-          <w:rFonts w:ascii="Calibri" w:eastAsia="Calibri" w:hAnsi="Calibri" w:cs="Calibri"/>
-          <w:i/>
-        </w:rPr>
-        <w:t xml:space="preserve"> = </w:t>
-      </w:r>
-      <w:r>
-        <w:rPr>
-          <w:rFonts w:ascii="Calibri" w:eastAsia="Calibri" w:hAnsi="Calibri" w:cs="Calibri"/>
-          <w:i/>
-          <w:lang w:val="en-US"/>
-        </w:rPr>
-        <w:t>new</w:t>
-      </w:r>
-      <w:r>
-        <w:rPr>
-          <w:rFonts w:ascii="Calibri" w:eastAsia="Calibri" w:hAnsi="Calibri" w:cs="Calibri"/>
-          <w:i/>
-        </w:rPr>
-        <w:t xml:space="preserve"> </w:t>
-      </w:r>
-      <w:r>
-        <w:rPr>
-          <w:rFonts w:ascii="Calibri" w:eastAsia="Calibri" w:hAnsi="Calibri" w:cs="Calibri"/>
-          <w:i/>
-          <w:lang w:val="en-US"/>
-        </w:rPr>
-        <w:t>String</w:t>
-      </w:r>
-      <w:r>
-        <w:rPr>
-          <w:rFonts w:ascii="Calibri" w:eastAsia="Calibri" w:hAnsi="Calibri" w:cs="Calibri"/>
-          <w:i/>
-        </w:rPr>
-        <w:t>[10]</w:t>
-      </w:r>
-      <w:r>
-        <w:rPr>
-          <w:rFonts w:ascii="Calibri" w:eastAsia="Calibri" w:hAnsi="Calibri" w:cs="Calibri"/>
-          <w:i/>
-        </w:rPr>
-        <w:t xml:space="preserve">. Создавая массив можно сразу задать его значения: </w:t>
-      </w:r>
-      <w:proofErr w:type="gramStart"/>
-      <w:r>
-        <w:rPr>
-          <w:rFonts w:ascii="Calibri" w:eastAsia="Calibri" w:hAnsi="Calibri" w:cs="Calibri"/>
-          <w:i/>
-          <w:lang w:val="en-US"/>
-        </w:rPr>
-        <w:t>String</w:t>
-      </w:r>
-      <w:r>
-        <w:rPr>
-          <w:rFonts w:ascii="Calibri" w:eastAsia="Calibri" w:hAnsi="Calibri" w:cs="Calibri"/>
-          <w:i/>
-        </w:rPr>
-        <w:t>[</w:t>
-      </w:r>
-      <w:proofErr w:type="gramEnd"/>
-      <w:r>
-        <w:rPr>
-          <w:rFonts w:ascii="Calibri" w:eastAsia="Calibri" w:hAnsi="Calibri" w:cs="Calibri"/>
-          <w:i/>
-        </w:rPr>
-        <w:t xml:space="preserve">] </w:t>
-      </w:r>
-      <w:proofErr w:type="spellStart"/>
-      <w:r>
-        <w:rPr>
-          <w:rFonts w:ascii="Calibri" w:eastAsia="Calibri" w:hAnsi="Calibri" w:cs="Calibri"/>
-          <w:i/>
-          <w:lang w:val="en-US"/>
-        </w:rPr>
-        <w:t>val</w:t>
-      </w:r>
-      <w:proofErr w:type="spellEnd"/>
-      <w:r>
-        <w:rPr>
-          <w:rFonts w:ascii="Calibri" w:eastAsia="Calibri" w:hAnsi="Calibri" w:cs="Calibri"/>
-          <w:i/>
-        </w:rPr>
-        <w:t xml:space="preserve"> = </w:t>
-      </w:r>
-      <w:r>
-        <w:rPr>
-          <w:rFonts w:ascii="Calibri" w:eastAsia="Calibri" w:hAnsi="Calibri" w:cs="Calibri"/>
-          <w:i/>
-          <w:lang w:val="en-US"/>
-        </w:rPr>
-        <w:t>new</w:t>
-      </w:r>
-      <w:r>
-        <w:rPr>
-          <w:rFonts w:ascii="Calibri" w:eastAsia="Calibri" w:hAnsi="Calibri" w:cs="Calibri"/>
-          <w:i/>
-        </w:rPr>
-        <w:t xml:space="preserve"> </w:t>
-      </w:r>
-      <w:r>
-        <w:rPr>
-          <w:rFonts w:ascii="Calibri" w:eastAsia="Calibri" w:hAnsi="Calibri" w:cs="Calibri"/>
-          <w:i/>
-          <w:lang w:val="en-US"/>
-        </w:rPr>
-        <w:t>String</w:t>
-      </w:r>
-      <w:r>
-        <w:rPr>
-          <w:rFonts w:ascii="Calibri" w:eastAsia="Calibri" w:hAnsi="Calibri" w:cs="Calibri"/>
-          <w:i/>
-        </w:rPr>
-        <w:t>[]</w:t>
-      </w:r>
-      <w:r>
-        <w:rPr>
-          <w:rFonts w:ascii="Calibri" w:eastAsia="Calibri" w:hAnsi="Calibri" w:cs="Calibri"/>
-          <w:i/>
-        </w:rPr>
-        <w:t>{</w:t>
-      </w:r>
-      <w:r>
-        <w:rPr>
-          <w:rFonts w:ascii="Calibri" w:eastAsia="Calibri" w:hAnsi="Calibri" w:cs="Calibri"/>
-          <w:i/>
-        </w:rPr>
-        <w:t>“1”, “2”, “3”</w:t>
-      </w:r>
-      <w:r>
-        <w:rPr>
-          <w:rFonts w:ascii="Calibri" w:eastAsia="Calibri" w:hAnsi="Calibri" w:cs="Calibri"/>
-          <w:i/>
-        </w:rPr>
-        <w:t>}</w:t>
-      </w:r>
-      <w:r>
-        <w:rPr>
-          <w:rFonts w:ascii="Calibri" w:eastAsia="Calibri" w:hAnsi="Calibri" w:cs="Calibri"/>
-          <w:i/>
-        </w:rPr>
-        <w:t>.</w:t>
-      </w:r>
-    </w:p>
-    <w:p>
-      <w:pPr>
-        <w:pStyle w:val="a3"/>
-        <w:rPr>
-          <w:rFonts w:eastAsiaTheme="minorEastAsia"/>
-          <w:i/>
-        </w:rPr>
-      </w:pPr>
-    </w:p>
-    <w:p>
-      <w:pPr>
-        <w:pStyle w:val="a3"/>
-        <w:numPr>
-          <w:ilvl w:val="0"/>
-          <w:numId w:val="1"/>
-        </w:numPr>
-        <w:rPr>
-          <w:rFonts w:eastAsiaTheme="minorEastAsia"/>
-          <w:b/>
-        </w:rPr>
-      </w:pPr>
-      <w:r>
-        <w:rPr>
-          <w:rFonts w:ascii="Calibri" w:eastAsia="Calibri" w:hAnsi="Calibri" w:cs="Calibri"/>
-          <w:b/>
-        </w:rPr>
         <w:t>Как присвоить значение ячейке массива?</w:t>
       </w:r>
     </w:p>
@@ -3629,33 +3073,13 @@
           <w:lang w:val="en-US"/>
         </w:rPr>
       </w:pPr>
-      <w:proofErr w:type="spellStart"/>
-      <w:proofErr w:type="gramStart"/>
-      <w:r>
-        <w:rPr>
-          <w:rFonts w:ascii="Calibri" w:eastAsia="Calibri" w:hAnsi="Calibri" w:cs="Calibri"/>
-          <w:i/>
-          <w:lang w:val="en-US"/>
-        </w:rPr>
-        <w:t>val</w:t>
-      </w:r>
-      <w:proofErr w:type="spellEnd"/>
-      <w:r>
-        <w:rPr>
-          <w:rFonts w:ascii="Calibri" w:eastAsia="Calibri" w:hAnsi="Calibri" w:cs="Calibri"/>
-          <w:i/>
-          <w:lang w:val="en-US"/>
-        </w:rPr>
-        <w:t>[</w:t>
-      </w:r>
-      <w:proofErr w:type="gramEnd"/>
-      <w:r>
-        <w:rPr>
-          <w:rFonts w:ascii="Calibri" w:eastAsia="Calibri" w:hAnsi="Calibri" w:cs="Calibri"/>
-          <w:i/>
-          <w:lang w:val="en-US"/>
-        </w:rPr>
-        <w:t>0] = “1”;</w:t>
+      <w:r>
+        <w:rPr>
+          <w:rFonts w:ascii="Calibri" w:eastAsia="Calibri" w:hAnsi="Calibri" w:cs="Calibri"/>
+          <w:i/>
+          <w:lang w:val="en-US"/>
+        </w:rPr>
+        <w:t>val[0] = “1”;</w:t>
       </w:r>
     </w:p>
     <w:p>
@@ -3761,53 +3185,7 @@
           <w:i/>
           <w:lang w:val="en-US"/>
         </w:rPr>
-        <w:t xml:space="preserve">for: </w:t>
-      </w:r>
-      <w:proofErr w:type="gramStart"/>
-      <w:r>
-        <w:rPr>
-          <w:rFonts w:ascii="Calibri" w:eastAsia="Calibri" w:hAnsi="Calibri" w:cs="Calibri"/>
-          <w:i/>
-          <w:lang w:val="en-US"/>
-        </w:rPr>
-        <w:t>for(</w:t>
-      </w:r>
-      <w:proofErr w:type="spellStart"/>
-      <w:proofErr w:type="gramEnd"/>
-      <w:r>
-        <w:rPr>
-          <w:rFonts w:ascii="Calibri" w:eastAsia="Calibri" w:hAnsi="Calibri" w:cs="Calibri"/>
-          <w:i/>
-          <w:lang w:val="en-US"/>
-        </w:rPr>
-        <w:t>int</w:t>
-      </w:r>
-      <w:proofErr w:type="spellEnd"/>
-      <w:r>
-        <w:rPr>
-          <w:rFonts w:ascii="Calibri" w:eastAsia="Calibri" w:hAnsi="Calibri" w:cs="Calibri"/>
-          <w:i/>
-          <w:lang w:val="en-US"/>
-        </w:rPr>
-        <w:t xml:space="preserve"> I = 0; i&lt;</w:t>
-      </w:r>
-      <w:proofErr w:type="spellStart"/>
-      <w:r>
-        <w:rPr>
-          <w:rFonts w:ascii="Calibri" w:eastAsia="Calibri" w:hAnsi="Calibri" w:cs="Calibri"/>
-          <w:i/>
-          <w:lang w:val="en-US"/>
-        </w:rPr>
-        <w:t>array.length</w:t>
-      </w:r>
-      <w:proofErr w:type="spellEnd"/>
-      <w:r>
-        <w:rPr>
-          <w:rFonts w:ascii="Calibri" w:eastAsia="Calibri" w:hAnsi="Calibri" w:cs="Calibri"/>
-          <w:i/>
-          <w:lang w:val="en-US"/>
-        </w:rPr>
-        <w:t xml:space="preserve">; i++){} </w:t>
+        <w:t xml:space="preserve">for: for(int I = 0; i&lt;array.length; i++){} </w:t>
       </w:r>
       <w:r>
         <w:rPr>
@@ -3822,25 +3200,7 @@
           <w:i/>
           <w:lang w:val="en-US"/>
         </w:rPr>
-        <w:t xml:space="preserve"> for(String </w:t>
-      </w:r>
-      <w:proofErr w:type="spellStart"/>
-      <w:r>
-        <w:rPr>
-          <w:rFonts w:ascii="Calibri" w:eastAsia="Calibri" w:hAnsi="Calibri" w:cs="Calibri"/>
-          <w:i/>
-          <w:lang w:val="en-US"/>
-        </w:rPr>
-        <w:t>arr</w:t>
-      </w:r>
-      <w:proofErr w:type="spellEnd"/>
-      <w:r>
-        <w:rPr>
-          <w:rFonts w:ascii="Calibri" w:eastAsia="Calibri" w:hAnsi="Calibri" w:cs="Calibri"/>
-          <w:i/>
-          <w:lang w:val="en-US"/>
-        </w:rPr>
-        <w:t xml:space="preserve"> : array){}.</w:t>
+        <w:t xml:space="preserve"> for(String arr : array){}.</w:t>
       </w:r>
     </w:p>
     <w:p>
@@ -3904,33 +3264,13 @@
           <w:lang w:val="en-US"/>
         </w:rPr>
       </w:pPr>
-      <w:proofErr w:type="gramStart"/>
-      <w:r>
-        <w:rPr>
-          <w:rFonts w:eastAsiaTheme="minorEastAsia"/>
-          <w:i/>
-          <w:lang w:val="en-US"/>
-        </w:rPr>
-        <w:t>for(</w:t>
-      </w:r>
-      <w:proofErr w:type="spellStart"/>
-      <w:proofErr w:type="gramEnd"/>
-      <w:r>
-        <w:rPr>
-          <w:rFonts w:eastAsiaTheme="minorEastAsia"/>
-          <w:i/>
-          <w:lang w:val="en-US"/>
-        </w:rPr>
-        <w:t>int</w:t>
-      </w:r>
-      <w:proofErr w:type="spellEnd"/>
-      <w:r>
-        <w:rPr>
-          <w:rFonts w:eastAsiaTheme="minorEastAsia"/>
-          <w:i/>
-          <w:lang w:val="en-US"/>
-        </w:rPr>
-        <w:t xml:space="preserve"> item: array){</w:t>
+      <w:r>
+        <w:rPr>
+          <w:rFonts w:eastAsiaTheme="minorEastAsia"/>
+          <w:i/>
+          <w:lang w:val="en-US"/>
+        </w:rPr>
+        <w:t>for(int item: array){</w:t>
       </w:r>
     </w:p>
     <w:p>
@@ -3950,24 +3290,7 @@
           <w:lang w:val="en-US"/>
         </w:rPr>
         <w:tab/>
-      </w:r>
-      <w:proofErr w:type="gramStart"/>
-      <w:r>
-        <w:rPr>
-          <w:rFonts w:eastAsiaTheme="minorEastAsia"/>
-          <w:i/>
-          <w:lang w:val="en-US"/>
-        </w:rPr>
-        <w:t>if(</w:t>
-      </w:r>
-      <w:proofErr w:type="gramEnd"/>
-      <w:r>
-        <w:rPr>
-          <w:rFonts w:eastAsiaTheme="minorEastAsia"/>
-          <w:i/>
-          <w:lang w:val="en-US"/>
-        </w:rPr>
-        <w:t>item == 0)</w:t>
+        <w:t>if(item == 0)</w:t>
       </w:r>
     </w:p>
     <w:p>
@@ -4067,16 +3390,7 @@
           <w:rFonts w:ascii="Calibri" w:eastAsia="Calibri" w:hAnsi="Calibri" w:cs="Calibri"/>
           <w:i/>
         </w:rPr>
-        <w:t>сооб</w:t>
-      </w:r>
-      <w:bookmarkStart w:id="0" w:name="_GoBack"/>
-      <w:bookmarkEnd w:id="0"/>
-      <w:r>
-        <w:rPr>
-          <w:rFonts w:ascii="Calibri" w:eastAsia="Calibri" w:hAnsi="Calibri" w:cs="Calibri"/>
-          <w:i/>
-        </w:rPr>
-        <w:t>щит об ошибке и аварийно завершит работу.</w:t>
+        <w:t>сообщит об ошибке и аварийно завершит работу.</w:t>
       </w:r>
     </w:p>
     <w:p>
@@ -4190,23 +3504,13 @@
           <w:lang w:val="en-US"/>
         </w:rPr>
       </w:pPr>
-      <w:proofErr w:type="spellStart"/>
-      <w:r>
-        <w:rPr>
-          <w:rFonts w:ascii="Calibri" w:eastAsia="Calibri" w:hAnsi="Calibri" w:cs="Calibri"/>
-          <w:i/>
-          <w:lang w:val="en-US"/>
-        </w:rPr>
-        <w:t>val</w:t>
-      </w:r>
-      <w:proofErr w:type="spellEnd"/>
-      <w:r>
-        <w:rPr>
-          <w:rFonts w:ascii="Calibri" w:eastAsia="Calibri" w:hAnsi="Calibri" w:cs="Calibri"/>
-          <w:i/>
-          <w:lang w:val="en-US"/>
-        </w:rPr>
-        <w:t>[0] = “1”;</w:t>
+      <w:r>
+        <w:rPr>
+          <w:rFonts w:ascii="Calibri" w:eastAsia="Calibri" w:hAnsi="Calibri" w:cs="Calibri"/>
+          <w:i/>
+          <w:lang w:val="en-US"/>
+        </w:rPr>
+        <w:t>val[0] = “1”;</w:t>
       </w:r>
     </w:p>
     <w:p>

</xml_diff>